<commit_message>
cambio de codigo y cambio de documentacion
</commit_message>
<xml_diff>
--- a/proyecto2.docx
+++ b/proyecto2.docx
@@ -3,10 +3,216 @@
 <w:document xmlns:wpc="http://schemas.microsoft.com/office/word/2010/wordprocessingCanvas" xmlns:cx="http://schemas.microsoft.com/office/drawing/2014/chartex" xmlns:cx1="http://schemas.microsoft.com/office/drawing/2015/9/8/chartex" xmlns:cx2="http://schemas.microsoft.com/office/drawing/2015/10/21/chartex" xmlns:cx3="http://schemas.microsoft.com/office/drawing/2016/5/9/chartex" xmlns:cx4="http://schemas.microsoft.com/office/drawing/2016/5/10/chartex" xmlns:cx5="http://schemas.microsoft.com/office/drawing/2016/5/11/chartex" xmlns:cx6="http://schemas.microsoft.com/office/drawing/2016/5/12/chartex" xmlns:cx7="http://schemas.microsoft.com/office/drawing/2016/5/13/chartex" xmlns:cx8="http://schemas.microsoft.com/office/drawing/2016/5/14/chartex" xmlns:mc="http://schemas.openxmlformats.org/markup-compatibility/2006" xmlns:aink="http://schemas.microsoft.com/office/drawing/2016/ink" xmlns:am3d="http://schemas.microsoft.com/office/drawing/2017/model3d" xmlns:o="urn:schemas-microsoft-com:office:office" xmlns:oel="http://schemas.microsoft.com/office/2019/extlst" xmlns:r="http://schemas.openxmlformats.org/officeDocument/2006/relationships" xmlns:m="http://schemas.openxmlformats.org/officeDocument/2006/math" xmlns:v="urn:schemas-microsoft-com:vml" xmlns:wp14="http://schemas.microsoft.com/office/word/2010/wordprocessingDrawing" xmlns:wp="http://schemas.openxmlformats.org/drawingml/2006/wordprocessingDrawing" xmlns:w10="urn:schemas-microsoft-com:office:word" xmlns:w="http://schemas.openxmlformats.org/wordprocessingml/2006/main" xmlns:w14="http://schemas.microsoft.com/office/word/2010/wordml" xmlns:w15="http://schemas.microsoft.com/office/word/2012/wordml" xmlns:w16cex="http://schemas.microsoft.com/office/word/2018/wordml/cex" xmlns:w16cid="http://schemas.microsoft.com/office/word/2016/wordml/cid" xmlns:w16="http://schemas.microsoft.com/office/word/2018/wordml" xmlns:w16du="http://schemas.microsoft.com/office/word/2023/wordml/word16du" xmlns:w16sdtdh="http://schemas.microsoft.com/office/word/2020/wordml/sdtdatahash" xmlns:w16se="http://schemas.microsoft.com/office/word/2015/wordml/symex" xmlns:wpg="http://schemas.microsoft.com/office/word/2010/wordprocessingGroup" xmlns:wpi="http://schemas.microsoft.com/office/word/2010/wordprocessingInk" xmlns:wne="http://schemas.microsoft.com/office/word/2006/wordml" xmlns:wps="http://schemas.microsoft.com/office/word/2010/wordprocessingShape" mc:Ignorable="w14 w15 w16se w16cid w16 w16cex w16sdtdh w16du wp14">
   <w:body>
     <w:p>
+      <w:r>
+        <w:t xml:space="preserve">Para abordar este problema utilizando la probabilidad condicional, primero necesitamos definir algunos eventos clave y calcular las probabilidades asociadas. Luego podemos usar estas probabilidades para analizar las estrategias de los jugadores y determinar si alguno tiene ventaja sobre el otro. </w:t>
+      </w:r>
+    </w:p>
+    <w:p/>
+    <w:p>
+      <w:r>
+        <w:t>Definición de eventos:</w:t>
+      </w:r>
+    </w:p>
+    <w:p>
+      <w:r>
+        <w:t>1. ( J ): Juan gana el juego.</w:t>
+      </w:r>
+    </w:p>
+    <w:p>
+      <w:r>
+        <w:t>2. ( M ): María gana el juego.</w:t>
+      </w:r>
+    </w:p>
+    <w:p>
+      <w:r>
+        <w:t>3. ( E ): El juego termina en empate.</w:t>
+      </w:r>
+    </w:p>
+    <w:p>
+      <w:r>
+        <w:t>Cálculo de probabilidades:</w:t>
+      </w:r>
+    </w:p>
+    <w:p>
+      <w:r>
+        <w:rPr>
+          <w:i/>
+          <w:iCs/>
+        </w:rPr>
+        <w:t>P</w:t>
+      </w:r>
+      <w:r>
+        <w:t>(Puntaje=</w:t>
+      </w:r>
+      <w:r>
+        <w:rPr>
+          <w:i/>
+          <w:iCs/>
+        </w:rPr>
+        <w:t>k</w:t>
+      </w:r>
+      <w:r>
+        <w:t>)=</w:t>
+      </w:r>
+      <w:r>
+        <w:rPr>
+          <w:i/>
+          <w:iCs/>
+        </w:rPr>
+        <w:t>i</w:t>
+      </w:r>
+      <w:r>
+        <w:t>=1∑6​</w:t>
+      </w:r>
+      <w:r>
+        <w:rPr>
+          <w:i/>
+          <w:iCs/>
+        </w:rPr>
+        <w:t>j</w:t>
+      </w:r>
+      <w:r>
+        <w:t>=1∑6​</w:t>
+      </w:r>
+      <w:r>
+        <w:rPr>
+          <w:i/>
+          <w:iCs/>
+        </w:rPr>
+        <w:t>P</w:t>
+      </w:r>
+      <w:r>
+        <w:t>(</w:t>
+      </w:r>
+      <w:r>
+        <w:rPr>
+          <w:i/>
+          <w:iCs/>
+        </w:rPr>
+        <w:t>i</w:t>
+      </w:r>
+      <w:r>
+        <w:t>,</w:t>
+      </w:r>
+      <w:r>
+        <w:rPr>
+          <w:i/>
+          <w:iCs/>
+        </w:rPr>
+        <w:t>j</w:t>
+      </w:r>
+      <w:r>
+        <w:t>)</w:t>
+      </w:r>
+      <w:r>
+        <w:rPr>
+          <w:rFonts w:ascii="Cambria Math" w:hAnsi="Cambria Math" w:cs="Cambria Math"/>
+        </w:rPr>
+        <w:t>⋅</w:t>
+      </w:r>
+      <w:r>
+        <w:t>1{</w:t>
+      </w:r>
+      <w:r>
+        <w:rPr>
+          <w:i/>
+          <w:iCs/>
+        </w:rPr>
+        <w:t>i</w:t>
+      </w:r>
+      <w:r>
+        <w:t>+</w:t>
+      </w:r>
+      <w:r>
+        <w:rPr>
+          <w:i/>
+          <w:iCs/>
+        </w:rPr>
+        <w:t>j</w:t>
+      </w:r>
+      <w:r>
+        <w:t>=</w:t>
+      </w:r>
+      <w:r>
+        <w:rPr>
+          <w:i/>
+          <w:iCs/>
+        </w:rPr>
+        <w:t>k</w:t>
+      </w:r>
+      <w:r>
+        <w:t>}​</w:t>
+      </w:r>
+    </w:p>
+    <w:p>
+      <w:r>
+        <w:t>Probabilidad de obtener un puntaje específico:</w:t>
+      </w:r>
+    </w:p>
+    <w:p>
+      <w:r>
+        <w:t>-  La probabilidad de obtener un puntaje específico al lanzar dos dados se puede calcular sumando las probabilidades de los eventos que llevan a ese puntaje.</w:t>
+      </w:r>
+    </w:p>
+    <w:p>
+      <w:r>
+        <w:t xml:space="preserve">   Por ejemplo, para calcular la probabilidad de obtener un puntaje de ( 1 ):</w:t>
+      </w:r>
+    </w:p>
+    <w:p>
+      <w:r>
+        <w:t>P(Puntaje=1)=P((4,1)</w:t>
+      </w:r>
+      <w:r>
+        <w:rPr>
+          <w:rFonts w:ascii="Cambria Math" w:hAnsi="Cambria Math" w:cs="Cambria Math"/>
+        </w:rPr>
+        <w:t>∪</w:t>
+      </w:r>
+      <w:r>
+        <w:t>(1,4))=P(4,1)+P(1,4)</w:t>
+      </w:r>
+    </w:p>
+    <w:p>
+      <w:r>
+        <w:t>Probabilidad de ganar el juego para Juan, María o empate:</w:t>
+      </w:r>
+    </w:p>
+    <w:p>
+      <w:r>
+        <w:t xml:space="preserve">   Esto implica calcular la probabilidad condicional de ganar para cada jugador dado el puntaje final del otro jugador.</w:t>
+      </w:r>
+    </w:p>
+    <w:p>
+      <w:r>
+        <w:t xml:space="preserve">   - P(J | x) : Probabilidad de que Juan gane dado que obtiene ( x ) puntos.</w:t>
+      </w:r>
+    </w:p>
+    <w:p>
+      <w:r>
+        <w:t xml:space="preserve">   - P(M | x) : Probabilidad de que María gane dado que Juan obtiene ( x ) puntos.</w:t>
+      </w:r>
+    </w:p>
+    <w:p>
+      <w:r>
+        <w:t xml:space="preserve">   - P(E | x) : Probabilidad de empate dado que Juan obtiene ( x ) puntos.</w:t>
+      </w:r>
+    </w:p>
+    <w:p>
+      <w:r>
+        <w:t xml:space="preserve">   Estas probabilidades se calculan considerando las estrategias de cada jugador.</w:t>
+      </w:r>
+    </w:p>
+    <w:p>
+      <w:r>
+        <w:t>Estrategias de los jugadores:</w:t>
+      </w:r>
+    </w:p>
+    <w:p>
       <w:pPr>
         <w:numPr>
           <w:ilvl w:val="0"/>
-          <w:numId w:val="1"/>
+          <w:numId w:val="4"/>
         </w:numPr>
       </w:pPr>
       <w:r>
@@ -22,472 +228,913 @@
     </w:p>
     <w:p>
       <w:pPr>
+        <w:ind w:left="720"/>
+      </w:pPr>
+      <w:r>
+        <w:rPr>
+          <w:b/>
+          <w:bCs/>
+        </w:rPr>
+        <w:t>En resumen:</w:t>
+      </w:r>
+    </w:p>
+    <w:p>
+      <w:pPr>
+        <w:pStyle w:val="Prrafodelista"/>
+        <w:numPr>
+          <w:ilvl w:val="2"/>
+          <w:numId w:val="4"/>
+        </w:numPr>
+      </w:pPr>
+      <w:r>
+        <w:t>Si obtiene 0 puntos, utiliza su segunda tirada de ambos dados.</w:t>
+      </w:r>
+    </w:p>
+    <w:p>
+      <w:pPr>
+        <w:pStyle w:val="Prrafodelista"/>
+        <w:numPr>
+          <w:ilvl w:val="2"/>
+          <w:numId w:val="4"/>
+        </w:numPr>
+      </w:pPr>
+      <w:r>
+        <w:t xml:space="preserve">Si obtiene </w:t>
+      </w:r>
+      <w:r>
+        <w:t>1, 2 0 3</w:t>
+      </w:r>
+      <w:r>
+        <w:t xml:space="preserve"> puntos, utiliza su segunda tirada de ambos dados.</w:t>
+      </w:r>
+    </w:p>
+    <w:p>
+      <w:pPr>
+        <w:pStyle w:val="Prrafodelista"/>
+        <w:numPr>
+          <w:ilvl w:val="2"/>
+          <w:numId w:val="4"/>
+        </w:numPr>
+      </w:pPr>
+      <w:r>
+        <w:t>Si obtiene &gt;3 puntos, se planta en su puntaje y no utiliza su tirada adicional.</w:t>
+      </w:r>
+    </w:p>
+    <w:p/>
+    <w:p>
+      <w:r>
+        <w:lastRenderedPageBreak/>
+        <w:t>Para diseñar una estrategia de juego para María que maximice sus posibilidades de ganar, es útil utilizar la probabilidad condicional y las fórmulas relacionadas con las probabilidades de obtener ciertos puntajes. A continuación, se presenta una estrategia junto con las probabilidades y fórmulas correspondientes:</w:t>
+      </w:r>
+    </w:p>
+    <w:p/>
+    <w:p>
+      <w:r>
+        <w:t>Estrategia de juego para María:</w:t>
+      </w:r>
+    </w:p>
+    <w:p>
+      <w:r>
+        <w:t>1. Determinación del puntaje a superar:</w:t>
+      </w:r>
+    </w:p>
+    <w:p>
+      <w:r>
+        <w:t xml:space="preserve">   - Evaluar el puntaje de Juan y establecer un objetivo para superarlo o igualarlo con la primera tirada.</w:t>
+      </w:r>
+    </w:p>
+    <w:p>
+      <w:r>
+        <w:t>2. Decisión sobre segunda tirada:</w:t>
+      </w:r>
+    </w:p>
+    <w:p>
+      <w:r>
+        <w:t xml:space="preserve">   - Si el puntaje inicial de María es bajo y se encuentra por debajo del puntaje de Juan, considerar una segunda tirada de uno o ambos dados para mejorar las posibilidades de alcanzar el objetivo establecido.</w:t>
+      </w:r>
+    </w:p>
+    <w:p>
+      <w:r>
+        <w:t xml:space="preserve">   - Si el puntaje inicial de María es alto y está cerca o supera el puntaje de Juan, optar por no arriesgar una segunda tirada y mantener el puntaje actual.</w:t>
+      </w:r>
+    </w:p>
+    <w:p>
+      <w:r>
+        <w:t>Cálculo de probabilidades:</w:t>
+      </w:r>
+    </w:p>
+    <w:p>
+      <w:r>
+        <w:t>1. Probabilidad de obtener un puntaje específico:</w:t>
+      </w:r>
+    </w:p>
+    <w:p>
+      <w:r>
+        <w:t>La probabilidad de obtener un puntaje específico ( k ) al lanzar dos dados se calcula utilizando la fórmula:</w:t>
+      </w:r>
+    </w:p>
+    <w:p>
+      <w:pPr>
+        <w:rPr>
+          <w:lang w:val="en-US"/>
+        </w:rPr>
+      </w:pPr>
+      <w:r>
+        <w:rPr>
+          <w:i/>
+          <w:iCs/>
+          <w:lang w:val="en-US"/>
+        </w:rPr>
+        <w:drawing>
+          <wp:inline distT="0" distB="0" distL="0" distR="0" wp14:anchorId="2BE2DE1D" wp14:editId="396FD321">
+            <wp:extent cx="3296110" cy="771633"/>
+            <wp:effectExtent l="0" t="0" r="0" b="9525"/>
+            <wp:docPr id="239235023" name="Imagen 1"/>
+            <wp:cNvGraphicFramePr>
+              <a:graphicFrameLocks xmlns:a="http://schemas.openxmlformats.org/drawingml/2006/main" noChangeAspect="1"/>
+            </wp:cNvGraphicFramePr>
+            <a:graphic xmlns:a="http://schemas.openxmlformats.org/drawingml/2006/main">
+              <a:graphicData uri="http://schemas.openxmlformats.org/drawingml/2006/picture">
+                <pic:pic xmlns:pic="http://schemas.openxmlformats.org/drawingml/2006/picture">
+                  <pic:nvPicPr>
+                    <pic:cNvPr id="239235023" name=""/>
+                    <pic:cNvPicPr/>
+                  </pic:nvPicPr>
+                  <pic:blipFill>
+                    <a:blip r:embed="rId6"/>
+                    <a:stretch>
+                      <a:fillRect/>
+                    </a:stretch>
+                  </pic:blipFill>
+                  <pic:spPr>
+                    <a:xfrm>
+                      <a:off x="0" y="0"/>
+                      <a:ext cx="3296110" cy="771633"/>
+                    </a:xfrm>
+                    <a:prstGeom prst="rect">
+                      <a:avLst/>
+                    </a:prstGeom>
+                  </pic:spPr>
+                </pic:pic>
+              </a:graphicData>
+            </a:graphic>
+          </wp:inline>
+        </w:drawing>
+      </w:r>
+    </w:p>
+    <w:p>
+      <w:r>
+        <w:t xml:space="preserve">Donde </w:t>
+      </w:r>
+      <w:r>
+        <w:rPr>
+          <w:rFonts w:ascii="Cambria Math" w:hAnsi="Cambria Math" w:cs="Cambria Math"/>
+        </w:rPr>
+        <w:t>𝑃</w:t>
+      </w:r>
+      <w:r>
+        <w:t>(</w:t>
+      </w:r>
+      <w:r>
+        <w:rPr>
+          <w:rFonts w:ascii="Cambria Math" w:hAnsi="Cambria Math" w:cs="Cambria Math"/>
+        </w:rPr>
+        <w:t>𝑖</w:t>
+      </w:r>
+      <w:r>
+        <w:t>,</w:t>
+      </w:r>
+      <w:r>
+        <w:rPr>
+          <w:rFonts w:ascii="Cambria Math" w:hAnsi="Cambria Math" w:cs="Cambria Math"/>
+        </w:rPr>
+        <w:t>𝑗</w:t>
+      </w:r>
+      <w:r>
+        <w:t>)</w:t>
+      </w:r>
+      <w:r>
+        <w:rPr>
+          <w:i/>
+          <w:iCs/>
+        </w:rPr>
+        <w:t>P</w:t>
+      </w:r>
+      <w:r>
+        <w:t>(</w:t>
+      </w:r>
+      <w:r>
+        <w:rPr>
+          <w:i/>
+          <w:iCs/>
+        </w:rPr>
+        <w:t>i</w:t>
+      </w:r>
+      <w:r>
+        <w:t>,</w:t>
+      </w:r>
+      <w:r>
+        <w:rPr>
+          <w:i/>
+          <w:iCs/>
+        </w:rPr>
+        <w:t>j</w:t>
+      </w:r>
+      <w:r>
+        <w:t>) es la probabilidad de obtener el resultado (</w:t>
+      </w:r>
+      <w:r>
+        <w:rPr>
+          <w:rFonts w:ascii="Cambria Math" w:hAnsi="Cambria Math" w:cs="Cambria Math"/>
+        </w:rPr>
+        <w:t>𝑖</w:t>
+      </w:r>
+      <w:r>
+        <w:t>,</w:t>
+      </w:r>
+      <w:r>
+        <w:rPr>
+          <w:rFonts w:ascii="Cambria Math" w:hAnsi="Cambria Math" w:cs="Cambria Math"/>
+        </w:rPr>
+        <w:t>𝑗</w:t>
+      </w:r>
+      <w:r>
+        <w:t>)(</w:t>
+      </w:r>
+      <w:r>
+        <w:rPr>
+          <w:i/>
+          <w:iCs/>
+        </w:rPr>
+        <w:t>i</w:t>
+      </w:r>
+      <w:r>
+        <w:t>,</w:t>
+      </w:r>
+      <w:r>
+        <w:rPr>
+          <w:i/>
+          <w:iCs/>
+        </w:rPr>
+        <w:t>j</w:t>
+      </w:r>
+      <w:r>
+        <w:t>) al lanzar dos dados.</w:t>
+      </w:r>
+    </w:p>
+    <w:p>
+      <w:r>
+        <w:t>2. Probabilidad condicional de ganar:</w:t>
+      </w:r>
+    </w:p>
+    <w:p>
+      <w:r>
+        <w:t>La probabilidad condicional de que María gane dado el puntaje de Juan se calcula utilizando la fórmula:</w:t>
+      </w:r>
+    </w:p>
+    <w:p/>
+    <w:p>
+      <w:r>
+        <w:drawing>
+          <wp:inline distT="0" distB="0" distL="0" distR="0" wp14:anchorId="1203759A" wp14:editId="29C35BE7">
+            <wp:extent cx="5400040" cy="448310"/>
+            <wp:effectExtent l="0" t="0" r="0" b="8890"/>
+            <wp:docPr id="414401745" name="Imagen 1"/>
+            <wp:cNvGraphicFramePr>
+              <a:graphicFrameLocks xmlns:a="http://schemas.openxmlformats.org/drawingml/2006/main" noChangeAspect="1"/>
+            </wp:cNvGraphicFramePr>
+            <a:graphic xmlns:a="http://schemas.openxmlformats.org/drawingml/2006/main">
+              <a:graphicData uri="http://schemas.openxmlformats.org/drawingml/2006/picture">
+                <pic:pic xmlns:pic="http://schemas.openxmlformats.org/drawingml/2006/picture">
+                  <pic:nvPicPr>
+                    <pic:cNvPr id="414401745" name=""/>
+                    <pic:cNvPicPr/>
+                  </pic:nvPicPr>
+                  <pic:blipFill>
+                    <a:blip r:embed="rId7"/>
+                    <a:stretch>
+                      <a:fillRect/>
+                    </a:stretch>
+                  </pic:blipFill>
+                  <pic:spPr>
+                    <a:xfrm>
+                      <a:off x="0" y="0"/>
+                      <a:ext cx="5400040" cy="448310"/>
+                    </a:xfrm>
+                    <a:prstGeom prst="rect">
+                      <a:avLst/>
+                    </a:prstGeom>
+                  </pic:spPr>
+                </pic:pic>
+              </a:graphicData>
+            </a:graphic>
+          </wp:inline>
+        </w:drawing>
+      </w:r>
+    </w:p>
+    <w:p>
+      <w:r>
+        <w:drawing>
+          <wp:inline distT="0" distB="0" distL="0" distR="0" wp14:anchorId="46A98748" wp14:editId="70B7B13E">
+            <wp:extent cx="3600953" cy="523948"/>
+            <wp:effectExtent l="0" t="0" r="0" b="9525"/>
+            <wp:docPr id="1878395104" name="Imagen 1" descr="Una captura de pantalla de un celular con texto e imagen&#10;&#10;Descripción generada automáticamente con confianza baja"/>
+            <wp:cNvGraphicFramePr>
+              <a:graphicFrameLocks xmlns:a="http://schemas.openxmlformats.org/drawingml/2006/main" noChangeAspect="1"/>
+            </wp:cNvGraphicFramePr>
+            <a:graphic xmlns:a="http://schemas.openxmlformats.org/drawingml/2006/main">
+              <a:graphicData uri="http://schemas.openxmlformats.org/drawingml/2006/picture">
+                <pic:pic xmlns:pic="http://schemas.openxmlformats.org/drawingml/2006/picture">
+                  <pic:nvPicPr>
+                    <pic:cNvPr id="1878395104" name="Imagen 1" descr="Una captura de pantalla de un celular con texto e imagen&#10;&#10;Descripción generada automáticamente con confianza baja"/>
+                    <pic:cNvPicPr/>
+                  </pic:nvPicPr>
+                  <pic:blipFill>
+                    <a:blip r:embed="rId8"/>
+                    <a:stretch>
+                      <a:fillRect/>
+                    </a:stretch>
+                  </pic:blipFill>
+                  <pic:spPr>
+                    <a:xfrm>
+                      <a:off x="0" y="0"/>
+                      <a:ext cx="3600953" cy="523948"/>
+                    </a:xfrm>
+                    <a:prstGeom prst="rect">
+                      <a:avLst/>
+                    </a:prstGeom>
+                  </pic:spPr>
+                </pic:pic>
+              </a:graphicData>
+            </a:graphic>
+          </wp:inline>
+        </w:drawing>
+      </w:r>
+    </w:p>
+    <w:p>
+      <w:r>
+        <w:t xml:space="preserve">Donde </w:t>
+      </w:r>
+      <w:r>
+        <w:rPr>
+          <w:rFonts w:ascii="Cambria Math" w:hAnsi="Cambria Math" w:cs="Cambria Math"/>
+        </w:rPr>
+        <w:t>𝑃</w:t>
+      </w:r>
+      <w:r>
+        <w:t>(</w:t>
+      </w:r>
+      <w:r>
+        <w:rPr>
+          <w:rFonts w:ascii="Cambria Math" w:hAnsi="Cambria Math" w:cs="Cambria Math"/>
+        </w:rPr>
+        <w:t>𝑀</w:t>
+      </w:r>
+      <w:r>
+        <w:t> </w:t>
+      </w:r>
+      <w:r>
+        <w:rPr>
+          <w:rFonts w:ascii="Cambria Math" w:hAnsi="Cambria Math" w:cs="Cambria Math"/>
+        </w:rPr>
+        <w:t>∣</w:t>
+      </w:r>
+      <w:r>
+        <w:rPr>
+          <w:rFonts w:ascii="Calibri" w:hAnsi="Calibri" w:cs="Calibri"/>
+        </w:rPr>
+        <w:t> </w:t>
+      </w:r>
+      <w:r>
+        <w:t>Puntaje de Juan,Puntaje de Mar</w:t>
+      </w:r>
+      <w:r>
+        <w:t>í</w:t>
+      </w:r>
+      <w:r>
+        <w:t>a =</w:t>
+      </w:r>
+      <w:r>
+        <w:rPr>
+          <w:rFonts w:ascii="Cambria Math" w:hAnsi="Cambria Math" w:cs="Cambria Math"/>
+        </w:rPr>
+        <w:t>𝑘</w:t>
+      </w:r>
+      <w:r>
+        <w:t>)</w:t>
+      </w:r>
+      <w:r>
+        <w:rPr>
+          <w:i/>
+          <w:iCs/>
+        </w:rPr>
+        <w:t>P</w:t>
+      </w:r>
+      <w:r>
+        <w:t>(</w:t>
+      </w:r>
+      <w:r>
+        <w:rPr>
+          <w:i/>
+          <w:iCs/>
+        </w:rPr>
+        <w:t>M</w:t>
+      </w:r>
+      <w:r>
+        <w:rPr>
+          <w:rFonts w:ascii="Cambria Math" w:hAnsi="Cambria Math" w:cs="Cambria Math"/>
+        </w:rPr>
+        <w:t>∣</w:t>
+      </w:r>
+      <w:r>
+        <w:t>Puntaje</w:t>
+      </w:r>
+      <w:r>
+        <w:rPr>
+          <w:rFonts w:ascii="Calibri" w:hAnsi="Calibri" w:cs="Calibri"/>
+        </w:rPr>
+        <w:t> </w:t>
+      </w:r>
+      <w:r>
+        <w:t>de</w:t>
+      </w:r>
+      <w:r>
+        <w:rPr>
+          <w:rFonts w:ascii="Calibri" w:hAnsi="Calibri" w:cs="Calibri"/>
+        </w:rPr>
+        <w:t> </w:t>
+      </w:r>
+      <w:r>
+        <w:t>Juan,Puntaje de Mar</w:t>
+      </w:r>
+      <w:r>
+        <w:t>í</w:t>
+      </w:r>
+      <w:r>
+        <w:t>a =</w:t>
+      </w:r>
+      <w:r>
+        <w:rPr>
+          <w:i/>
+          <w:iCs/>
+        </w:rPr>
+        <w:t>k</w:t>
+      </w:r>
+      <w:r>
+        <w:t xml:space="preserve">) es la probabilidad de que María gane dado el puntaje de Juan y su propio puntaje, y </w:t>
+      </w:r>
+      <w:r>
+        <w:rPr>
+          <w:rFonts w:ascii="Cambria Math" w:hAnsi="Cambria Math" w:cs="Cambria Math"/>
+        </w:rPr>
+        <w:t>𝑃</w:t>
+      </w:r>
+      <w:r>
+        <w:t>(Puntaje de Mar</w:t>
+      </w:r>
+      <w:r>
+        <w:t>í</w:t>
+      </w:r>
+      <w:r>
+        <w:t>a =</w:t>
+      </w:r>
+      <w:r>
+        <w:rPr>
+          <w:rFonts w:ascii="Cambria Math" w:hAnsi="Cambria Math" w:cs="Cambria Math"/>
+        </w:rPr>
+        <w:t>𝑘</w:t>
+      </w:r>
+      <w:r>
+        <w:t> </w:t>
+      </w:r>
+      <w:r>
+        <w:rPr>
+          <w:rFonts w:ascii="Cambria Math" w:hAnsi="Cambria Math" w:cs="Cambria Math"/>
+        </w:rPr>
+        <w:t>∣</w:t>
+      </w:r>
+      <w:r>
+        <w:rPr>
+          <w:rFonts w:ascii="Calibri" w:hAnsi="Calibri" w:cs="Calibri"/>
+        </w:rPr>
+        <w:t> </w:t>
+      </w:r>
+      <w:r>
+        <w:t>Puntaje de Juan)</w:t>
+      </w:r>
+      <w:r>
+        <w:rPr>
+          <w:i/>
+          <w:iCs/>
+        </w:rPr>
+        <w:t>P</w:t>
+      </w:r>
+      <w:r>
+        <w:t>(Puntaje de Mar</w:t>
+      </w:r>
+      <w:r>
+        <w:t>í</w:t>
+      </w:r>
+      <w:r>
+        <w:t>a=</w:t>
+      </w:r>
+      <w:r>
+        <w:rPr>
+          <w:i/>
+          <w:iCs/>
+        </w:rPr>
+        <w:t>k</w:t>
+      </w:r>
+      <w:r>
+        <w:rPr>
+          <w:rFonts w:ascii="Cambria Math" w:hAnsi="Cambria Math" w:cs="Cambria Math"/>
+        </w:rPr>
+        <w:t>∣</w:t>
+      </w:r>
+      <w:r>
+        <w:t>Puntaje</w:t>
+      </w:r>
+      <w:r>
+        <w:rPr>
+          <w:rFonts w:ascii="Calibri" w:hAnsi="Calibri" w:cs="Calibri"/>
+        </w:rPr>
+        <w:t> </w:t>
+      </w:r>
+      <w:r>
+        <w:t>de</w:t>
+      </w:r>
+      <w:r>
+        <w:rPr>
+          <w:rFonts w:ascii="Calibri" w:hAnsi="Calibri" w:cs="Calibri"/>
+        </w:rPr>
+        <w:t> </w:t>
+      </w:r>
+      <w:r>
+        <w:t>Juan) es la probabilidad de que María obtenga un puntaje específico dado el puntaje de Juan.</w:t>
+      </w:r>
+    </w:p>
+    <w:p/>
+    <w:p>
+      <w:r>
+        <w:rPr>
+          <w:b/>
+          <w:bCs/>
+        </w:rPr>
+        <w:t>Probabilidades de obtener cada puntaje:</w:t>
+      </w:r>
+      <w:r>
+        <w:t xml:space="preserve"> Para calcular las probabilidades de que Juan obtenga cierto puntaje </w:t>
+      </w:r>
+      <w:r>
+        <w:rPr>
+          <w:rFonts w:ascii="Cambria Math" w:hAnsi="Cambria Math" w:cs="Cambria Math"/>
+        </w:rPr>
+        <w:t>𝑘</w:t>
+      </w:r>
+      <w:r>
+        <w:t>, podemos enumerar todos los posibles resultados de lanzar dos dados</w:t>
+      </w:r>
+      <w:r>
+        <w:t>:</w:t>
+      </w:r>
+    </w:p>
+    <w:p>
+      <w:r>
+        <w:rPr>
+          <w:b/>
+          <w:bCs/>
+        </w:rPr>
+        <w:t>Probabilidad de obtener 1 punto:</w:t>
+      </w:r>
+    </w:p>
+    <w:p>
+      <w:pPr>
         <w:numPr>
           <w:ilvl w:val="0"/>
-          <w:numId w:val="1"/>
+          <w:numId w:val="7"/>
         </w:numPr>
       </w:pPr>
+      <w:r>
+        <w:t>Se calcula la probabilidad de obtener 1 punto en la primera tirada (1/18) y se considera la probabilidad de obtener 0 o 1 punto en la segunda tirada (5/9 + 1/18).</w:t>
+      </w:r>
+    </w:p>
+    <w:p>
+      <w:pPr>
+        <w:numPr>
+          <w:ilvl w:val="0"/>
+          <w:numId w:val="7"/>
+        </w:numPr>
+      </w:pPr>
+      <w:r>
+        <w:t>P(X = 1) = (1/18) * ((5/9) + (1/18)) = 1/9</w:t>
+      </w:r>
+    </w:p>
+    <w:p>
       <w:r>
         <w:rPr>
           <w:b/>
           <w:bCs/>
         </w:rPr>
-        <w:t>Probabilidades de obtener cada puntaje:</w:t>
-      </w:r>
-      <w:r>
-        <w:t xml:space="preserve"> Para calcular las probabilidades de que Juan obtenga cierto puntaje </w:t>
-      </w:r>
-      <w:r>
-        <w:rPr>
-          <w:rFonts w:ascii="Cambria Math" w:hAnsi="Cambria Math" w:cs="Cambria Math"/>
-        </w:rPr>
-        <w:t>𝑘</w:t>
-      </w:r>
-      <w:r>
-        <w:rPr>
-          <w:i/>
-          <w:iCs/>
-        </w:rPr>
-        <w:t>k</w:t>
-      </w:r>
-      <w:r>
-        <w:t xml:space="preserve">, podemos enumerar todos los posibles resultados de lanzar dos dados y sumar las probabilidades correspondientes para cada puntaje </w:t>
-      </w:r>
-      <w:r>
-        <w:rPr>
-          <w:rFonts w:ascii="Cambria Math" w:hAnsi="Cambria Math" w:cs="Cambria Math"/>
-        </w:rPr>
-        <w:t>𝑘</w:t>
-      </w:r>
-      <w:r>
-        <w:rPr>
-          <w:i/>
-          <w:iCs/>
-        </w:rPr>
-        <w:t>k</w:t>
-      </w:r>
-      <w:r>
-        <w:t>.</w:t>
-      </w:r>
-    </w:p>
-    <w:p>
-      <w:r>
-        <w:t>Las probabilidades son las siguientes:</w:t>
-      </w:r>
-    </w:p>
-    <w:p>
-      <w:pPr>
-        <w:numPr>
-          <w:ilvl w:val="1"/>
-          <w:numId w:val="1"/>
-        </w:numPr>
-      </w:pPr>
-      <w:r>
-        <w:t xml:space="preserve">Para </w:t>
-      </w:r>
-      <w:r>
-        <w:rPr>
-          <w:rFonts w:ascii="Cambria Math" w:hAnsi="Cambria Math" w:cs="Cambria Math"/>
-        </w:rPr>
-        <w:t>𝑘</w:t>
-      </w:r>
-      <w:r>
-        <w:t xml:space="preserve">=1: Hay dos combinaciones posibles: (4, 1) y (1, 4), cada una con una probabilidad de </w:t>
-      </w:r>
-      <w:r>
-        <w:t>1</w:t>
-      </w:r>
-      <w:r>
-        <w:rPr>
-          <w:lang w:val="es-ES"/>
-        </w:rPr>
-        <w:t>/36</w:t>
-      </w:r>
-      <w:r>
-        <w:t xml:space="preserve">​, entonces la probabilidad total es </w:t>
-      </w:r>
-      <w:r>
-        <w:t>2/36</w:t>
-      </w:r>
-      <w:r>
-        <w:t>​.</w:t>
-      </w:r>
-    </w:p>
-    <w:p>
-      <w:pPr>
-        <w:numPr>
-          <w:ilvl w:val="1"/>
-          <w:numId w:val="1"/>
-        </w:numPr>
-      </w:pPr>
-      <w:r>
-        <w:t xml:space="preserve">Para </w:t>
-      </w:r>
-      <w:r>
-        <w:rPr>
-          <w:rFonts w:ascii="Cambria Math" w:hAnsi="Cambria Math" w:cs="Cambria Math"/>
-        </w:rPr>
-        <w:t>𝑘</w:t>
-      </w:r>
-      <w:r>
-        <w:t>=</w:t>
-      </w:r>
-      <w:r>
-        <w:t>2</w:t>
-      </w:r>
-      <w:r>
-        <w:t>: Hay cuatro combinaciones posibles: (4, 2), (2, 4), (3, 3) y (1, 5), cada una con una probabilidad de 1</w:t>
-      </w:r>
-      <w:r>
-        <w:t>/36</w:t>
-      </w:r>
-      <w:r>
-        <w:t xml:space="preserve">, entonces la probabilidad total es </w:t>
-      </w:r>
-      <w:r>
-        <w:t>4/36</w:t>
-      </w:r>
-      <w:r>
-        <w:t>​.</w:t>
-      </w:r>
-    </w:p>
-    <w:p>
-      <w:pPr>
-        <w:numPr>
-          <w:ilvl w:val="1"/>
-          <w:numId w:val="1"/>
-        </w:numPr>
-      </w:pPr>
-      <w:r>
-        <w:t xml:space="preserve">Para </w:t>
-      </w:r>
-      <w:r>
-        <w:rPr>
-          <w:rFonts w:ascii="Cambria Math" w:hAnsi="Cambria Math" w:cs="Cambria Math"/>
-        </w:rPr>
-        <w:t>𝑘</w:t>
-      </w:r>
-      <w:r>
-        <w:t>=</w:t>
-      </w:r>
-      <w:r>
-        <w:t>3</w:t>
-      </w:r>
-      <w:r>
-        <w:t xml:space="preserve">: Hay cuatro combinaciones posibles: (4, 3), (3, 4), (5, 1) y (1, 5), cada una con una probabilidad de </w:t>
-      </w:r>
-      <w:r>
-        <w:t>1/36</w:t>
-      </w:r>
-      <w:r>
-        <w:t xml:space="preserve">​, entonces la probabilidad total es </w:t>
-      </w:r>
-      <w:r>
-        <w:t>4/36</w:t>
-      </w:r>
-      <w:r>
-        <w:t>​.</w:t>
-      </w:r>
-    </w:p>
-    <w:p>
-      <w:pPr>
-        <w:numPr>
-          <w:ilvl w:val="1"/>
-          <w:numId w:val="1"/>
-        </w:numPr>
-      </w:pPr>
-      <w:r>
-        <w:t xml:space="preserve">Para </w:t>
-      </w:r>
-      <w:r>
-        <w:rPr>
-          <w:rFonts w:ascii="Cambria Math" w:hAnsi="Cambria Math" w:cs="Cambria Math"/>
-        </w:rPr>
-        <w:t>𝑘</w:t>
-      </w:r>
-      <w:r>
-        <w:t xml:space="preserve">=4: Hay tres combinaciones posibles: (4, 4), (5, 3) y (3, 5), cada una con una probabilidad de </w:t>
-      </w:r>
-      <w:r>
-        <w:t>1/36</w:t>
-      </w:r>
-      <w:r>
-        <w:t xml:space="preserve">​, entonces la probabilidad total es </w:t>
-      </w:r>
-      <w:r>
-        <w:t>3/36</w:t>
-      </w:r>
-      <w:r>
-        <w:t>​.</w:t>
-      </w:r>
-    </w:p>
-    <w:p>
-      <w:pPr>
-        <w:numPr>
-          <w:ilvl w:val="1"/>
-          <w:numId w:val="1"/>
-        </w:numPr>
-      </w:pPr>
-      <w:r>
-        <w:t xml:space="preserve">Para </w:t>
-      </w:r>
-      <w:r>
-        <w:rPr>
-          <w:rFonts w:ascii="Cambria Math" w:hAnsi="Cambria Math" w:cs="Cambria Math"/>
-        </w:rPr>
-        <w:t>𝑘</w:t>
-      </w:r>
-      <w:r>
-        <w:t xml:space="preserve">=5: Hay dos combinaciones posibles: (4, 5) y (5, 4), cada una con una probabilidad de </w:t>
-      </w:r>
-      <w:r>
-        <w:t>1/36</w:t>
-      </w:r>
-      <w:r>
-        <w:t>​, entonces la probabilidad total es</w:t>
-      </w:r>
-      <w:r>
-        <w:t xml:space="preserve"> 2/36</w:t>
-      </w:r>
-      <w:r>
-        <w:t>​.</w:t>
-      </w:r>
-    </w:p>
-    <w:p>
-      <w:pPr>
-        <w:numPr>
-          <w:ilvl w:val="1"/>
-          <w:numId w:val="1"/>
-        </w:numPr>
-      </w:pPr>
-      <w:r>
-        <w:t xml:space="preserve">Para </w:t>
-      </w:r>
-      <w:r>
-        <w:rPr>
-          <w:rFonts w:ascii="Cambria Math" w:hAnsi="Cambria Math" w:cs="Cambria Math"/>
-        </w:rPr>
-        <w:t>𝑘</w:t>
-      </w:r>
-      <w:r>
-        <w:t xml:space="preserve">=6: Hay dos combinaciones posibles: (4, 6) y (6, 4), cada una con una probabilidad de </w:t>
-      </w:r>
-      <w:r>
-        <w:t>1/36</w:t>
-      </w:r>
-      <w:r>
-        <w:t xml:space="preserve">​, entonces la probabilidad total es </w:t>
-      </w:r>
-      <w:r>
-        <w:t>2/36</w:t>
-      </w:r>
-      <w:r>
-        <w:t>​.</w:t>
+        <w:t>Probabilidad de obtener 2 puntos:</w:t>
       </w:r>
     </w:p>
     <w:p>
       <w:pPr>
         <w:numPr>
           <w:ilvl w:val="0"/>
-          <w:numId w:val="1"/>
+          <w:numId w:val="8"/>
         </w:numPr>
       </w:pPr>
+      <w:r>
+        <w:t>Se calcula la probabilidad de obtener 2 puntos en la primera tirada (1/18) y se considera la probabilidad de obtener 0, 1 o 2 puntos en la segunda tirada (5/9 + 1/18 + 1/36).</w:t>
+      </w:r>
+    </w:p>
+    <w:p>
+      <w:pPr>
+        <w:numPr>
+          <w:ilvl w:val="0"/>
+          <w:numId w:val="8"/>
+        </w:numPr>
+      </w:pPr>
+      <w:r>
+        <w:t>P(X = 2) = (1/18) * ((5/9) + (1/18) + (1/36)) = 1/18</w:t>
+      </w:r>
+    </w:p>
+    <w:p>
       <w:r>
         <w:rPr>
           <w:b/>
           <w:bCs/>
         </w:rPr>
-        <w:t>Estrategia óptima de María:</w:t>
-      </w:r>
-      <w:r>
-        <w:t xml:space="preserve"> La estrategia de María dependerá del puntaje que Juan haya obtenido. Si Juan obtiene un puntaje bajo, María puede arriesgarse más en su primer lanzamiento para tratar de superarlo. Si Juan obtiene un puntaje alto, María puede optar por una estrategia más conservadora y tratar de superarlo con un puntaje seguro.</w:t>
-      </w:r>
-    </w:p>
-    <w:p>
-      <w:pPr>
-        <w:ind w:left="360"/>
-      </w:pPr>
-      <w:r>
-        <w:t xml:space="preserve">5. </w:t>
-      </w:r>
-      <w:r>
-        <w:t>Simulación del juego:</w:t>
-      </w:r>
-    </w:p>
-    <w:p>
-      <w:pPr>
-        <w:ind w:left="360"/>
-      </w:pPr>
-      <w:r>
-        <w:t>Ejecutaremos la simulación del juego un número específico de veces (por ejemplo, 1000, 10000 o 100000 veces) y calcularemos la frecuencia relativa de cada evento (Juan gana, María gana, empate) para determinar las probabilidades aproximadas de cada resultado.</w:t>
-      </w:r>
-    </w:p>
-    <w:p>
-      <w:pPr>
-        <w:ind w:left="360"/>
-        <w:rPr>
-          <w:u w:val="single"/>
-        </w:rPr>
-      </w:pPr>
-    </w:p>
-    <w:p>
-      <w:pPr>
-        <w:pStyle w:val="Prrafodelista"/>
+        <w:t>Probabilidad de obtener 3 puntos:</w:t>
+      </w:r>
+    </w:p>
+    <w:p>
+      <w:pPr>
         <w:numPr>
           <w:ilvl w:val="0"/>
-          <w:numId w:val="3"/>
+          <w:numId w:val="9"/>
         </w:numPr>
       </w:pPr>
       <w:r>
-        <w:t>Determinar si María tiene una ventaja significativa:</w:t>
-      </w:r>
-    </w:p>
-    <w:p>
-      <w:pPr>
-        <w:pStyle w:val="Prrafodelista"/>
-      </w:pPr>
-    </w:p>
-    <w:p>
-      <w:pPr>
-        <w:pStyle w:val="Prrafodelista"/>
-      </w:pPr>
-      <w:r>
-        <w:t>Utilizando las simulaciones realizadas, compararemos las frecuencias relativas de cada evento para determinar si María tiene una ventaja significativa al jugar este juego. Si la frecuencia de que María gane es considerablemente mayor que la de Juan o la de empate, entonces podría indicar que María tiene una ventaja significativa en este juego.</w:t>
+        <w:t>Se calcula la probabilidad de obtener 3 puntos en la primera tirada (1/18) y se considera la probabilidad de obtener 0, 1, 2 o 3 puntos en la segunda tirada (5/9 + 1/18 + 1/36 + 1/36).</w:t>
+      </w:r>
+    </w:p>
+    <w:p>
+      <w:pPr>
+        <w:numPr>
+          <w:ilvl w:val="0"/>
+          <w:numId w:val="9"/>
+        </w:numPr>
+      </w:pPr>
+      <w:r>
+        <w:t>P(X = 3) = (1/18) * ((5/9) + (1/18) + (1/36) + (1/36)) = 1/36</w:t>
+      </w:r>
+    </w:p>
+    <w:p>
+      <w:r>
+        <w:rPr>
+          <w:b/>
+          <w:bCs/>
+        </w:rPr>
+        <w:t>Probabilidad de obtener 4 puntos o más:</w:t>
+      </w:r>
+    </w:p>
+    <w:p>
+      <w:pPr>
+        <w:numPr>
+          <w:ilvl w:val="0"/>
+          <w:numId w:val="10"/>
+        </w:numPr>
+      </w:pPr>
+      <w:r>
+        <w:t>Se calcula la probabilidad de obtener 4 puntos o más en la primera tirada (4/9) y se considera la probabilidad de plantarse (4/9) o mejorar con un dado (2/9) y obtener 4, 5 o 6 puntos en la segunda tirada.</w:t>
+      </w:r>
+    </w:p>
+    <w:p>
+      <w:pPr>
+        <w:numPr>
+          <w:ilvl w:val="0"/>
+          <w:numId w:val="10"/>
+        </w:numPr>
+      </w:pPr>
+      <w:r>
+        <w:t>P(X ≥ 4) = (4/9) * (4/9) + (4/9) * (2/9) * ((1/6) + (1/36) + (1/36)) = 22/81</w:t>
+      </w:r>
+    </w:p>
+    <w:p>
+      <w:r>
+        <w:rPr>
+          <w:b/>
+          <w:bCs/>
+        </w:rPr>
+        <w:t>Probabilidad de obtener 5 puntos:</w:t>
+      </w:r>
+    </w:p>
+    <w:p>
+      <w:pPr>
+        <w:numPr>
+          <w:ilvl w:val="0"/>
+          <w:numId w:val="11"/>
+        </w:numPr>
+      </w:pPr>
+      <w:r>
+        <w:t>Se calcula la probabilidad de obtener 4 puntos o más en la primera tirada (4/9), mejorar con un dado (2/9) y obtener 5 puntos en la segunda tirada (1/36).</w:t>
+      </w:r>
+    </w:p>
+    <w:p>
+      <w:pPr>
+        <w:numPr>
+          <w:ilvl w:val="0"/>
+          <w:numId w:val="11"/>
+        </w:numPr>
+      </w:pPr>
+      <w:r>
+        <w:t>P(X = 5) = (4/9) * (2/9) * (1/36) = 2/243</w:t>
+      </w:r>
+    </w:p>
+    <w:p>
+      <w:r>
+        <w:rPr>
+          <w:b/>
+          <w:bCs/>
+        </w:rPr>
+        <w:t>Probabilidad de obtener 6 puntos:</w:t>
+      </w:r>
+    </w:p>
+    <w:p>
+      <w:pPr>
+        <w:numPr>
+          <w:ilvl w:val="0"/>
+          <w:numId w:val="12"/>
+        </w:numPr>
+      </w:pPr>
+      <w:r>
+        <w:t>Se calcula la probabilidad de obtener 4 puntos o más en la primera tirada (4/9), mejorar con un dado (2/9) y obtener 6 puntos en la segunda tirada (1/36).</w:t>
+      </w:r>
+    </w:p>
+    <w:p>
+      <w:pPr>
+        <w:numPr>
+          <w:ilvl w:val="0"/>
+          <w:numId w:val="12"/>
+        </w:numPr>
+      </w:pPr>
+      <w:r>
+        <w:t>P(X = 6) = (4/9) * (2/9) * (1/36) = 2/243</w:t>
       </w:r>
     </w:p>
     <w:p/>
-    <w:p>
-      <w:r>
+    <w:p/>
+    <w:p/>
+    <w:p>
+      <w:r>
+        <w:t>Código:</w:t>
+      </w:r>
+    </w:p>
+    <w:p>
+      <w:pPr>
+        <w:numPr>
+          <w:ilvl w:val="0"/>
+          <w:numId w:val="13"/>
+        </w:numPr>
+      </w:pPr>
+      <w:r>
+        <w:rPr>
+          <w:b/>
+          <w:bCs/>
+        </w:rPr>
         <w:lastRenderedPageBreak/>
-        <w:t>Código:</w:t>
-      </w:r>
-    </w:p>
-    <w:p>
-      <w:r>
-        <w:t>El juego se desarrolla de la siguiente manera:</w:t>
-      </w:r>
-    </w:p>
-    <w:p>
-      <w:r>
-        <w:t>Ambos jugadores lanzan dos dados y suman los resultados para obtener un puntaje.</w:t>
-      </w:r>
-    </w:p>
-    <w:p>
-      <w:r>
-        <w:t>Si Juan obtiene 0 puntos en su primera tirada, puede tirar los dos dados de nuevo para mejorar su puntaje. En este caso, su puntaje final será el mayor entre el obtenido en la primera tirada y el obtenido en la segunda.</w:t>
-      </w:r>
-    </w:p>
-    <w:p>
-      <w:r>
-        <w:t>Si Juan no obtiene 0 puntos en su primera tirada, puede elegir tirar de nuevo el dado que no haya obtenido un 4 (o ambos dados si ambos obtuvieron 4) con el objetivo de mejorar su puntaje. Sin embargo, esto puede empeorar su puntaje. En este caso, su puntaje final será el obtenido en esta segunda tirada.</w:t>
-      </w:r>
-    </w:p>
-    <w:p>
-      <w:r>
-        <w:t>Si Juan obtiene 1, 2 o 3 puntos en su primera tirada, utilizará su segunda tirada de uno de los dados para intentar mejorar su puntaje.</w:t>
-      </w:r>
-    </w:p>
-    <w:p>
-      <w:r>
-        <w:t>Si Juan obtiene más de 3 puntos en su primera tirada, se quedará con su puntaje y no utilizará su tirada adicional.</w:t>
-      </w:r>
-    </w:p>
-    <w:p>
-      <w:r>
-        <w:t>Después de que Juan juegue, le toca a María. María seguirá las mismas reglas que Juan, pero tendrá la ventaja de saber cuál es el puntaje final de Juan.</w:t>
-      </w:r>
-    </w:p>
-    <w:p>
-      <w:r>
-        <w:t>El código proporcionado incluye funciones para simular el juego:</w:t>
-      </w:r>
-    </w:p>
-    <w:p/>
-    <w:p>
-      <w:proofErr w:type="spellStart"/>
-      <w:r>
-        <w:t>lanzar_</w:t>
-      </w:r>
-      <w:proofErr w:type="gramStart"/>
-      <w:r>
-        <w:t>dados</w:t>
-      </w:r>
-      <w:proofErr w:type="spellEnd"/>
-      <w:r>
-        <w:t>(</w:t>
-      </w:r>
-      <w:proofErr w:type="gramEnd"/>
-      <w:r>
-        <w:t>): Simula el lanzamiento de dos dados y devuelve los resultados como una tupla.</w:t>
-      </w:r>
-    </w:p>
-    <w:p>
-      <w:proofErr w:type="spellStart"/>
-      <w:r>
-        <w:t>juan_</w:t>
-      </w:r>
-      <w:proofErr w:type="gramStart"/>
-      <w:r>
-        <w:t>juega</w:t>
-      </w:r>
-      <w:proofErr w:type="spellEnd"/>
-      <w:r>
-        <w:t>(</w:t>
-      </w:r>
-      <w:proofErr w:type="gramEnd"/>
-      <w:r>
-        <w:t>): Simula la estrategia de juego de Juan y devuelve su puntaje final.</w:t>
-      </w:r>
-    </w:p>
-    <w:p>
-      <w:proofErr w:type="spellStart"/>
-      <w:r>
-        <w:t>maria_juega</w:t>
-      </w:r>
-      <w:proofErr w:type="spellEnd"/>
-      <w:r>
-        <w:t>(</w:t>
-      </w:r>
-      <w:proofErr w:type="spellStart"/>
-      <w:r>
-        <w:t>puntaje_juan</w:t>
-      </w:r>
-      <w:proofErr w:type="spellEnd"/>
-      <w:r>
-        <w:t>): Simula la estrategia de juego de María, dada la puntuación final de Juan, y devuelve su puntaje final.</w:t>
-      </w:r>
-    </w:p>
-    <w:p>
-      <w:proofErr w:type="spellStart"/>
-      <w:r>
-        <w:t>simular_</w:t>
-      </w:r>
-      <w:proofErr w:type="gramStart"/>
-      <w:r>
-        <w:t>juego</w:t>
-      </w:r>
-      <w:proofErr w:type="spellEnd"/>
-      <w:r>
-        <w:t>(</w:t>
-      </w:r>
-      <w:proofErr w:type="gramEnd"/>
-      <w:r>
-        <w:t>): Realiza una simulación completa de un juego entre Juan y María y devuelve el resultado (quién gana o si hay un empate).</w:t>
-      </w:r>
-    </w:p>
-    <w:p>
-      <w:proofErr w:type="spellStart"/>
-      <w:r>
-        <w:t>simular_n_veces</w:t>
-      </w:r>
-      <w:proofErr w:type="spellEnd"/>
-      <w:r>
-        <w:t>(n): Realiza una simulación del juego un número especificado de veces (n) y devuelve las frecuencias de los resultados (cuántas veces gana Juan, María o hay un empate) como un diccionario.</w:t>
-      </w:r>
-    </w:p>
-    <w:p>
-      <w:r>
-        <w:t>Finalmente, el código simula el juego un número de veces especificado (1000, 10000 y 100000 veces) e imprime las frecuencias de los resultados de cada simulación.</w:t>
+        <w:t>simular_juego()</w:t>
+      </w:r>
+      <w:r>
+        <w:t xml:space="preserve">: Esta función simula una partida del juego de dados entre Juan y María. Comienza inicializando los puntajes de Juan y María en cero, luego llama a las funciones </w:t>
+      </w:r>
+      <w:r>
+        <w:rPr>
+          <w:b/>
+          <w:bCs/>
+        </w:rPr>
+        <w:t>tirar_dados_juan()</w:t>
+      </w:r>
+      <w:r>
+        <w:t xml:space="preserve"> y </w:t>
+      </w:r>
+      <w:r>
+        <w:rPr>
+          <w:b/>
+          <w:bCs/>
+        </w:rPr>
+        <w:t>tirar_dados_maria()</w:t>
+      </w:r>
+      <w:r>
+        <w:t xml:space="preserve"> para simular los turnos de cada jugador. Después de eso, determina quién es el ganador comparando los puntajes finales de Juan y María. Devuelve un valor que indica el resultado de la partida: 1 si gana Juan, 2 si gana María, y 0 si hay empate.</w:t>
+      </w:r>
+    </w:p>
+    <w:p>
+      <w:pPr>
+        <w:numPr>
+          <w:ilvl w:val="0"/>
+          <w:numId w:val="13"/>
+        </w:numPr>
+      </w:pPr>
+      <w:r>
+        <w:rPr>
+          <w:b/>
+          <w:bCs/>
+        </w:rPr>
+        <w:t>tirar_dados_juan(puntaje_actual)</w:t>
+      </w:r>
+      <w:r>
+        <w:t>: Esta función simula el turno de Juan en el juego. Toma como argumento el puntaje actual de Juan y simula dos lanzamientos de dados. Dependiendo del resultado de los lanzamientos y del puntaje actual, decide si realizar una segunda tirada y retorna el puntaje final de Juan después de ambos lanzamientos.</w:t>
+      </w:r>
+    </w:p>
+    <w:p>
+      <w:pPr>
+        <w:numPr>
+          <w:ilvl w:val="0"/>
+          <w:numId w:val="13"/>
+        </w:numPr>
+      </w:pPr>
+      <w:r>
+        <w:rPr>
+          <w:b/>
+          <w:bCs/>
+        </w:rPr>
+        <w:t>tirar_dados_maria(puntaje_juan, puntaje_maria)</w:t>
+      </w:r>
+      <w:r>
+        <w:t>: Esta función simula el turno de María en el juego. Toma como argumentos el puntaje final de Juan y el puntaje actual de María. Basándose en el puntaje de Juan, simula uno o dos lanzamientos de dados para María y devuelve el puntaje final de María después de ambos lanzamientos.</w:t>
+      </w:r>
+    </w:p>
+    <w:p>
+      <w:pPr>
+        <w:numPr>
+          <w:ilvl w:val="0"/>
+          <w:numId w:val="13"/>
+        </w:numPr>
+      </w:pPr>
+      <w:r>
+        <w:rPr>
+          <w:b/>
+          <w:bCs/>
+        </w:rPr>
+        <w:t>simular_n_veces(n)</w:t>
+      </w:r>
+      <w:r>
+        <w:t xml:space="preserve">: Esta función simula el juego n veces y calcula las frecuencias relativas de los resultados. Toma como argumento el número de veces que se desea simular el juego. Itera n veces llamando a </w:t>
+      </w:r>
+      <w:r>
+        <w:rPr>
+          <w:b/>
+          <w:bCs/>
+        </w:rPr>
+        <w:t>simular_juego()</w:t>
+      </w:r>
+      <w:r>
+        <w:t xml:space="preserve"> en cada iteración y contabiliza las victorias de Juan, las victorias de María y los empates. Luego, calcula las probabilidades de cada resultado y las imprime en pantalla.</w:t>
+      </w:r>
+    </w:p>
+    <w:p>
+      <w:r>
+        <w:rPr>
+          <w:noProof/>
+        </w:rPr>
+        <w:drawing>
+          <wp:inline distT="0" distB="0" distL="0" distR="0" wp14:anchorId="4F61E887" wp14:editId="7A225131">
+            <wp:extent cx="3000000" cy="4790476"/>
+            <wp:effectExtent l="0" t="0" r="0" b="0"/>
+            <wp:docPr id="1655234793" name="Imagen 1"/>
+            <wp:cNvGraphicFramePr>
+              <a:graphicFrameLocks xmlns:a="http://schemas.openxmlformats.org/drawingml/2006/main" noChangeAspect="1"/>
+            </wp:cNvGraphicFramePr>
+            <a:graphic xmlns:a="http://schemas.openxmlformats.org/drawingml/2006/main">
+              <a:graphicData uri="http://schemas.openxmlformats.org/drawingml/2006/picture">
+                <pic:pic xmlns:pic="http://schemas.openxmlformats.org/drawingml/2006/picture">
+                  <pic:nvPicPr>
+                    <pic:cNvPr id="1655234793" name=""/>
+                    <pic:cNvPicPr/>
+                  </pic:nvPicPr>
+                  <pic:blipFill>
+                    <a:blip r:embed="rId9"/>
+                    <a:stretch>
+                      <a:fillRect/>
+                    </a:stretch>
+                  </pic:blipFill>
+                  <pic:spPr>
+                    <a:xfrm>
+                      <a:off x="0" y="0"/>
+                      <a:ext cx="3000000" cy="4790476"/>
+                    </a:xfrm>
+                    <a:prstGeom prst="rect">
+                      <a:avLst/>
+                    </a:prstGeom>
+                  </pic:spPr>
+                </pic:pic>
+              </a:graphicData>
+            </a:graphic>
+          </wp:inline>
+        </w:drawing>
       </w:r>
     </w:p>
     <w:sectPr>
@@ -503,6 +1150,602 @@
 <file path=word/numbering.xml><?xml version="1.0" encoding="utf-8"?>
 <w:numbering xmlns:wpc="http://schemas.microsoft.com/office/word/2010/wordprocessingCanvas" xmlns:cx="http://schemas.microsoft.com/office/drawing/2014/chartex" xmlns:cx1="http://schemas.microsoft.com/office/drawing/2015/9/8/chartex" xmlns:cx2="http://schemas.microsoft.com/office/drawing/2015/10/21/chartex" xmlns:cx3="http://schemas.microsoft.com/office/drawing/2016/5/9/chartex" xmlns:cx4="http://schemas.microsoft.com/office/drawing/2016/5/10/chartex" xmlns:cx5="http://schemas.microsoft.com/office/drawing/2016/5/11/chartex" xmlns:cx6="http://schemas.microsoft.com/office/drawing/2016/5/12/chartex" xmlns:cx7="http://schemas.microsoft.com/office/drawing/2016/5/13/chartex" xmlns:cx8="http://schemas.microsoft.com/office/drawing/2016/5/14/chartex" xmlns:mc="http://schemas.openxmlformats.org/markup-compatibility/2006" xmlns:aink="http://schemas.microsoft.com/office/drawing/2016/ink" xmlns:am3d="http://schemas.microsoft.com/office/drawing/2017/model3d" xmlns:o="urn:schemas-microsoft-com:office:office" xmlns:oel="http://schemas.microsoft.com/office/2019/extlst" xmlns:r="http://schemas.openxmlformats.org/officeDocument/2006/relationships" xmlns:m="http://schemas.openxmlformats.org/officeDocument/2006/math" xmlns:v="urn:schemas-microsoft-com:vml" xmlns:wp14="http://schemas.microsoft.com/office/word/2010/wordprocessingDrawing" xmlns:wp="http://schemas.openxmlformats.org/drawingml/2006/wordprocessingDrawing" xmlns:w10="urn:schemas-microsoft-com:office:word" xmlns:w="http://schemas.openxmlformats.org/wordprocessingml/2006/main" xmlns:w14="http://schemas.microsoft.com/office/word/2010/wordml" xmlns:w15="http://schemas.microsoft.com/office/word/2012/wordml" xmlns:w16cex="http://schemas.microsoft.com/office/word/2018/wordml/cex" xmlns:w16cid="http://schemas.microsoft.com/office/word/2016/wordml/cid" xmlns:w16="http://schemas.microsoft.com/office/word/2018/wordml" xmlns:w16du="http://schemas.microsoft.com/office/word/2023/wordml/word16du" xmlns:w16sdtdh="http://schemas.microsoft.com/office/word/2020/wordml/sdtdatahash" xmlns:w16se="http://schemas.microsoft.com/office/word/2015/wordml/symex" xmlns:wpg="http://schemas.microsoft.com/office/word/2010/wordprocessingGroup" xmlns:wpi="http://schemas.microsoft.com/office/word/2010/wordprocessingInk" xmlns:wne="http://schemas.microsoft.com/office/word/2006/wordml" xmlns:wps="http://schemas.microsoft.com/office/word/2010/wordprocessingShape" mc:Ignorable="w14 w15 w16se w16cid w16 w16cex w16sdtdh w16du wp14">
   <w:abstractNum w:abstractNumId="0" w15:restartNumberingAfterBreak="0">
+    <w:nsid w:val="00CC49B3"/>
+    <w:multiLevelType w:val="multilevel"/>
+    <w:tmpl w:val="3E383DFC"/>
+    <w:lvl w:ilvl="0">
+      <w:start w:val="1"/>
+      <w:numFmt w:val="bullet"/>
+      <w:lvlText w:val=""/>
+      <w:lvlJc w:val="left"/>
+      <w:pPr>
+        <w:tabs>
+          <w:tab w:val="num" w:pos="720"/>
+        </w:tabs>
+        <w:ind w:left="720" w:hanging="360"/>
+      </w:pPr>
+      <w:rPr>
+        <w:rFonts w:ascii="Symbol" w:hAnsi="Symbol" w:hint="default"/>
+        <w:sz w:val="20"/>
+      </w:rPr>
+    </w:lvl>
+    <w:lvl w:ilvl="1" w:tentative="1">
+      <w:start w:val="1"/>
+      <w:numFmt w:val="bullet"/>
+      <w:lvlText w:val="o"/>
+      <w:lvlJc w:val="left"/>
+      <w:pPr>
+        <w:tabs>
+          <w:tab w:val="num" w:pos="1440"/>
+        </w:tabs>
+        <w:ind w:left="1440" w:hanging="360"/>
+      </w:pPr>
+      <w:rPr>
+        <w:rFonts w:ascii="Courier New" w:hAnsi="Courier New" w:hint="default"/>
+        <w:sz w:val="20"/>
+      </w:rPr>
+    </w:lvl>
+    <w:lvl w:ilvl="2" w:tentative="1">
+      <w:start w:val="1"/>
+      <w:numFmt w:val="bullet"/>
+      <w:lvlText w:val=""/>
+      <w:lvlJc w:val="left"/>
+      <w:pPr>
+        <w:tabs>
+          <w:tab w:val="num" w:pos="2160"/>
+        </w:tabs>
+        <w:ind w:left="2160" w:hanging="360"/>
+      </w:pPr>
+      <w:rPr>
+        <w:rFonts w:ascii="Wingdings" w:hAnsi="Wingdings" w:hint="default"/>
+        <w:sz w:val="20"/>
+      </w:rPr>
+    </w:lvl>
+    <w:lvl w:ilvl="3" w:tentative="1">
+      <w:start w:val="1"/>
+      <w:numFmt w:val="bullet"/>
+      <w:lvlText w:val=""/>
+      <w:lvlJc w:val="left"/>
+      <w:pPr>
+        <w:tabs>
+          <w:tab w:val="num" w:pos="2880"/>
+        </w:tabs>
+        <w:ind w:left="2880" w:hanging="360"/>
+      </w:pPr>
+      <w:rPr>
+        <w:rFonts w:ascii="Wingdings" w:hAnsi="Wingdings" w:hint="default"/>
+        <w:sz w:val="20"/>
+      </w:rPr>
+    </w:lvl>
+    <w:lvl w:ilvl="4" w:tentative="1">
+      <w:start w:val="1"/>
+      <w:numFmt w:val="bullet"/>
+      <w:lvlText w:val=""/>
+      <w:lvlJc w:val="left"/>
+      <w:pPr>
+        <w:tabs>
+          <w:tab w:val="num" w:pos="3600"/>
+        </w:tabs>
+        <w:ind w:left="3600" w:hanging="360"/>
+      </w:pPr>
+      <w:rPr>
+        <w:rFonts w:ascii="Wingdings" w:hAnsi="Wingdings" w:hint="default"/>
+        <w:sz w:val="20"/>
+      </w:rPr>
+    </w:lvl>
+    <w:lvl w:ilvl="5" w:tentative="1">
+      <w:start w:val="1"/>
+      <w:numFmt w:val="bullet"/>
+      <w:lvlText w:val=""/>
+      <w:lvlJc w:val="left"/>
+      <w:pPr>
+        <w:tabs>
+          <w:tab w:val="num" w:pos="4320"/>
+        </w:tabs>
+        <w:ind w:left="4320" w:hanging="360"/>
+      </w:pPr>
+      <w:rPr>
+        <w:rFonts w:ascii="Wingdings" w:hAnsi="Wingdings" w:hint="default"/>
+        <w:sz w:val="20"/>
+      </w:rPr>
+    </w:lvl>
+    <w:lvl w:ilvl="6" w:tentative="1">
+      <w:start w:val="1"/>
+      <w:numFmt w:val="bullet"/>
+      <w:lvlText w:val=""/>
+      <w:lvlJc w:val="left"/>
+      <w:pPr>
+        <w:tabs>
+          <w:tab w:val="num" w:pos="5040"/>
+        </w:tabs>
+        <w:ind w:left="5040" w:hanging="360"/>
+      </w:pPr>
+      <w:rPr>
+        <w:rFonts w:ascii="Wingdings" w:hAnsi="Wingdings" w:hint="default"/>
+        <w:sz w:val="20"/>
+      </w:rPr>
+    </w:lvl>
+    <w:lvl w:ilvl="7" w:tentative="1">
+      <w:start w:val="1"/>
+      <w:numFmt w:val="bullet"/>
+      <w:lvlText w:val=""/>
+      <w:lvlJc w:val="left"/>
+      <w:pPr>
+        <w:tabs>
+          <w:tab w:val="num" w:pos="5760"/>
+        </w:tabs>
+        <w:ind w:left="5760" w:hanging="360"/>
+      </w:pPr>
+      <w:rPr>
+        <w:rFonts w:ascii="Wingdings" w:hAnsi="Wingdings" w:hint="default"/>
+        <w:sz w:val="20"/>
+      </w:rPr>
+    </w:lvl>
+    <w:lvl w:ilvl="8" w:tentative="1">
+      <w:start w:val="1"/>
+      <w:numFmt w:val="bullet"/>
+      <w:lvlText w:val=""/>
+      <w:lvlJc w:val="left"/>
+      <w:pPr>
+        <w:tabs>
+          <w:tab w:val="num" w:pos="6480"/>
+        </w:tabs>
+        <w:ind w:left="6480" w:hanging="360"/>
+      </w:pPr>
+      <w:rPr>
+        <w:rFonts w:ascii="Wingdings" w:hAnsi="Wingdings" w:hint="default"/>
+        <w:sz w:val="20"/>
+      </w:rPr>
+    </w:lvl>
+  </w:abstractNum>
+  <w:abstractNum w:abstractNumId="1" w15:restartNumberingAfterBreak="0">
+    <w:nsid w:val="01CA5798"/>
+    <w:multiLevelType w:val="multilevel"/>
+    <w:tmpl w:val="4B2E8E38"/>
+    <w:lvl w:ilvl="0">
+      <w:start w:val="1"/>
+      <w:numFmt w:val="bullet"/>
+      <w:lvlText w:val=""/>
+      <w:lvlJc w:val="left"/>
+      <w:pPr>
+        <w:tabs>
+          <w:tab w:val="num" w:pos="720"/>
+        </w:tabs>
+        <w:ind w:left="720" w:hanging="360"/>
+      </w:pPr>
+      <w:rPr>
+        <w:rFonts w:ascii="Symbol" w:hAnsi="Symbol" w:hint="default"/>
+        <w:sz w:val="20"/>
+      </w:rPr>
+    </w:lvl>
+    <w:lvl w:ilvl="1" w:tentative="1">
+      <w:start w:val="1"/>
+      <w:numFmt w:val="bullet"/>
+      <w:lvlText w:val="o"/>
+      <w:lvlJc w:val="left"/>
+      <w:pPr>
+        <w:tabs>
+          <w:tab w:val="num" w:pos="1440"/>
+        </w:tabs>
+        <w:ind w:left="1440" w:hanging="360"/>
+      </w:pPr>
+      <w:rPr>
+        <w:rFonts w:ascii="Courier New" w:hAnsi="Courier New" w:hint="default"/>
+        <w:sz w:val="20"/>
+      </w:rPr>
+    </w:lvl>
+    <w:lvl w:ilvl="2" w:tentative="1">
+      <w:start w:val="1"/>
+      <w:numFmt w:val="bullet"/>
+      <w:lvlText w:val=""/>
+      <w:lvlJc w:val="left"/>
+      <w:pPr>
+        <w:tabs>
+          <w:tab w:val="num" w:pos="2160"/>
+        </w:tabs>
+        <w:ind w:left="2160" w:hanging="360"/>
+      </w:pPr>
+      <w:rPr>
+        <w:rFonts w:ascii="Wingdings" w:hAnsi="Wingdings" w:hint="default"/>
+        <w:sz w:val="20"/>
+      </w:rPr>
+    </w:lvl>
+    <w:lvl w:ilvl="3" w:tentative="1">
+      <w:start w:val="1"/>
+      <w:numFmt w:val="bullet"/>
+      <w:lvlText w:val=""/>
+      <w:lvlJc w:val="left"/>
+      <w:pPr>
+        <w:tabs>
+          <w:tab w:val="num" w:pos="2880"/>
+        </w:tabs>
+        <w:ind w:left="2880" w:hanging="360"/>
+      </w:pPr>
+      <w:rPr>
+        <w:rFonts w:ascii="Wingdings" w:hAnsi="Wingdings" w:hint="default"/>
+        <w:sz w:val="20"/>
+      </w:rPr>
+    </w:lvl>
+    <w:lvl w:ilvl="4" w:tentative="1">
+      <w:start w:val="1"/>
+      <w:numFmt w:val="bullet"/>
+      <w:lvlText w:val=""/>
+      <w:lvlJc w:val="left"/>
+      <w:pPr>
+        <w:tabs>
+          <w:tab w:val="num" w:pos="3600"/>
+        </w:tabs>
+        <w:ind w:left="3600" w:hanging="360"/>
+      </w:pPr>
+      <w:rPr>
+        <w:rFonts w:ascii="Wingdings" w:hAnsi="Wingdings" w:hint="default"/>
+        <w:sz w:val="20"/>
+      </w:rPr>
+    </w:lvl>
+    <w:lvl w:ilvl="5" w:tentative="1">
+      <w:start w:val="1"/>
+      <w:numFmt w:val="bullet"/>
+      <w:lvlText w:val=""/>
+      <w:lvlJc w:val="left"/>
+      <w:pPr>
+        <w:tabs>
+          <w:tab w:val="num" w:pos="4320"/>
+        </w:tabs>
+        <w:ind w:left="4320" w:hanging="360"/>
+      </w:pPr>
+      <w:rPr>
+        <w:rFonts w:ascii="Wingdings" w:hAnsi="Wingdings" w:hint="default"/>
+        <w:sz w:val="20"/>
+      </w:rPr>
+    </w:lvl>
+    <w:lvl w:ilvl="6" w:tentative="1">
+      <w:start w:val="1"/>
+      <w:numFmt w:val="bullet"/>
+      <w:lvlText w:val=""/>
+      <w:lvlJc w:val="left"/>
+      <w:pPr>
+        <w:tabs>
+          <w:tab w:val="num" w:pos="5040"/>
+        </w:tabs>
+        <w:ind w:left="5040" w:hanging="360"/>
+      </w:pPr>
+      <w:rPr>
+        <w:rFonts w:ascii="Wingdings" w:hAnsi="Wingdings" w:hint="default"/>
+        <w:sz w:val="20"/>
+      </w:rPr>
+    </w:lvl>
+    <w:lvl w:ilvl="7" w:tentative="1">
+      <w:start w:val="1"/>
+      <w:numFmt w:val="bullet"/>
+      <w:lvlText w:val=""/>
+      <w:lvlJc w:val="left"/>
+      <w:pPr>
+        <w:tabs>
+          <w:tab w:val="num" w:pos="5760"/>
+        </w:tabs>
+        <w:ind w:left="5760" w:hanging="360"/>
+      </w:pPr>
+      <w:rPr>
+        <w:rFonts w:ascii="Wingdings" w:hAnsi="Wingdings" w:hint="default"/>
+        <w:sz w:val="20"/>
+      </w:rPr>
+    </w:lvl>
+    <w:lvl w:ilvl="8" w:tentative="1">
+      <w:start w:val="1"/>
+      <w:numFmt w:val="bullet"/>
+      <w:lvlText w:val=""/>
+      <w:lvlJc w:val="left"/>
+      <w:pPr>
+        <w:tabs>
+          <w:tab w:val="num" w:pos="6480"/>
+        </w:tabs>
+        <w:ind w:left="6480" w:hanging="360"/>
+      </w:pPr>
+      <w:rPr>
+        <w:rFonts w:ascii="Wingdings" w:hAnsi="Wingdings" w:hint="default"/>
+        <w:sz w:val="20"/>
+      </w:rPr>
+    </w:lvl>
+  </w:abstractNum>
+  <w:abstractNum w:abstractNumId="2" w15:restartNumberingAfterBreak="0">
+    <w:nsid w:val="0B822F9A"/>
+    <w:multiLevelType w:val="multilevel"/>
+    <w:tmpl w:val="B83C8EB4"/>
+    <w:lvl w:ilvl="0">
+      <w:start w:val="1"/>
+      <w:numFmt w:val="bullet"/>
+      <w:lvlText w:val=""/>
+      <w:lvlJc w:val="left"/>
+      <w:pPr>
+        <w:tabs>
+          <w:tab w:val="num" w:pos="720"/>
+        </w:tabs>
+        <w:ind w:left="720" w:hanging="360"/>
+      </w:pPr>
+      <w:rPr>
+        <w:rFonts w:ascii="Symbol" w:hAnsi="Symbol" w:hint="default"/>
+        <w:sz w:val="20"/>
+      </w:rPr>
+    </w:lvl>
+    <w:lvl w:ilvl="1" w:tentative="1">
+      <w:start w:val="1"/>
+      <w:numFmt w:val="bullet"/>
+      <w:lvlText w:val="o"/>
+      <w:lvlJc w:val="left"/>
+      <w:pPr>
+        <w:tabs>
+          <w:tab w:val="num" w:pos="1440"/>
+        </w:tabs>
+        <w:ind w:left="1440" w:hanging="360"/>
+      </w:pPr>
+      <w:rPr>
+        <w:rFonts w:ascii="Courier New" w:hAnsi="Courier New" w:hint="default"/>
+        <w:sz w:val="20"/>
+      </w:rPr>
+    </w:lvl>
+    <w:lvl w:ilvl="2" w:tentative="1">
+      <w:start w:val="1"/>
+      <w:numFmt w:val="bullet"/>
+      <w:lvlText w:val=""/>
+      <w:lvlJc w:val="left"/>
+      <w:pPr>
+        <w:tabs>
+          <w:tab w:val="num" w:pos="2160"/>
+        </w:tabs>
+        <w:ind w:left="2160" w:hanging="360"/>
+      </w:pPr>
+      <w:rPr>
+        <w:rFonts w:ascii="Wingdings" w:hAnsi="Wingdings" w:hint="default"/>
+        <w:sz w:val="20"/>
+      </w:rPr>
+    </w:lvl>
+    <w:lvl w:ilvl="3" w:tentative="1">
+      <w:start w:val="1"/>
+      <w:numFmt w:val="bullet"/>
+      <w:lvlText w:val=""/>
+      <w:lvlJc w:val="left"/>
+      <w:pPr>
+        <w:tabs>
+          <w:tab w:val="num" w:pos="2880"/>
+        </w:tabs>
+        <w:ind w:left="2880" w:hanging="360"/>
+      </w:pPr>
+      <w:rPr>
+        <w:rFonts w:ascii="Wingdings" w:hAnsi="Wingdings" w:hint="default"/>
+        <w:sz w:val="20"/>
+      </w:rPr>
+    </w:lvl>
+    <w:lvl w:ilvl="4" w:tentative="1">
+      <w:start w:val="1"/>
+      <w:numFmt w:val="bullet"/>
+      <w:lvlText w:val=""/>
+      <w:lvlJc w:val="left"/>
+      <w:pPr>
+        <w:tabs>
+          <w:tab w:val="num" w:pos="3600"/>
+        </w:tabs>
+        <w:ind w:left="3600" w:hanging="360"/>
+      </w:pPr>
+      <w:rPr>
+        <w:rFonts w:ascii="Wingdings" w:hAnsi="Wingdings" w:hint="default"/>
+        <w:sz w:val="20"/>
+      </w:rPr>
+    </w:lvl>
+    <w:lvl w:ilvl="5" w:tentative="1">
+      <w:start w:val="1"/>
+      <w:numFmt w:val="bullet"/>
+      <w:lvlText w:val=""/>
+      <w:lvlJc w:val="left"/>
+      <w:pPr>
+        <w:tabs>
+          <w:tab w:val="num" w:pos="4320"/>
+        </w:tabs>
+        <w:ind w:left="4320" w:hanging="360"/>
+      </w:pPr>
+      <w:rPr>
+        <w:rFonts w:ascii="Wingdings" w:hAnsi="Wingdings" w:hint="default"/>
+        <w:sz w:val="20"/>
+      </w:rPr>
+    </w:lvl>
+    <w:lvl w:ilvl="6" w:tentative="1">
+      <w:start w:val="1"/>
+      <w:numFmt w:val="bullet"/>
+      <w:lvlText w:val=""/>
+      <w:lvlJc w:val="left"/>
+      <w:pPr>
+        <w:tabs>
+          <w:tab w:val="num" w:pos="5040"/>
+        </w:tabs>
+        <w:ind w:left="5040" w:hanging="360"/>
+      </w:pPr>
+      <w:rPr>
+        <w:rFonts w:ascii="Wingdings" w:hAnsi="Wingdings" w:hint="default"/>
+        <w:sz w:val="20"/>
+      </w:rPr>
+    </w:lvl>
+    <w:lvl w:ilvl="7" w:tentative="1">
+      <w:start w:val="1"/>
+      <w:numFmt w:val="bullet"/>
+      <w:lvlText w:val=""/>
+      <w:lvlJc w:val="left"/>
+      <w:pPr>
+        <w:tabs>
+          <w:tab w:val="num" w:pos="5760"/>
+        </w:tabs>
+        <w:ind w:left="5760" w:hanging="360"/>
+      </w:pPr>
+      <w:rPr>
+        <w:rFonts w:ascii="Wingdings" w:hAnsi="Wingdings" w:hint="default"/>
+        <w:sz w:val="20"/>
+      </w:rPr>
+    </w:lvl>
+    <w:lvl w:ilvl="8" w:tentative="1">
+      <w:start w:val="1"/>
+      <w:numFmt w:val="bullet"/>
+      <w:lvlText w:val=""/>
+      <w:lvlJc w:val="left"/>
+      <w:pPr>
+        <w:tabs>
+          <w:tab w:val="num" w:pos="6480"/>
+        </w:tabs>
+        <w:ind w:left="6480" w:hanging="360"/>
+      </w:pPr>
+      <w:rPr>
+        <w:rFonts w:ascii="Wingdings" w:hAnsi="Wingdings" w:hint="default"/>
+        <w:sz w:val="20"/>
+      </w:rPr>
+    </w:lvl>
+  </w:abstractNum>
+  <w:abstractNum w:abstractNumId="3" w15:restartNumberingAfterBreak="0">
+    <w:nsid w:val="0D26119A"/>
+    <w:multiLevelType w:val="multilevel"/>
+    <w:tmpl w:val="DC1A6FB2"/>
+    <w:lvl w:ilvl="0">
+      <w:start w:val="1"/>
+      <w:numFmt w:val="bullet"/>
+      <w:lvlText w:val=""/>
+      <w:lvlJc w:val="left"/>
+      <w:pPr>
+        <w:tabs>
+          <w:tab w:val="num" w:pos="720"/>
+        </w:tabs>
+        <w:ind w:left="720" w:hanging="360"/>
+      </w:pPr>
+      <w:rPr>
+        <w:rFonts w:ascii="Symbol" w:hAnsi="Symbol" w:hint="default"/>
+        <w:sz w:val="20"/>
+      </w:rPr>
+    </w:lvl>
+    <w:lvl w:ilvl="1" w:tentative="1">
+      <w:start w:val="1"/>
+      <w:numFmt w:val="bullet"/>
+      <w:lvlText w:val="o"/>
+      <w:lvlJc w:val="left"/>
+      <w:pPr>
+        <w:tabs>
+          <w:tab w:val="num" w:pos="1440"/>
+        </w:tabs>
+        <w:ind w:left="1440" w:hanging="360"/>
+      </w:pPr>
+      <w:rPr>
+        <w:rFonts w:ascii="Courier New" w:hAnsi="Courier New" w:hint="default"/>
+        <w:sz w:val="20"/>
+      </w:rPr>
+    </w:lvl>
+    <w:lvl w:ilvl="2" w:tentative="1">
+      <w:start w:val="1"/>
+      <w:numFmt w:val="bullet"/>
+      <w:lvlText w:val=""/>
+      <w:lvlJc w:val="left"/>
+      <w:pPr>
+        <w:tabs>
+          <w:tab w:val="num" w:pos="2160"/>
+        </w:tabs>
+        <w:ind w:left="2160" w:hanging="360"/>
+      </w:pPr>
+      <w:rPr>
+        <w:rFonts w:ascii="Wingdings" w:hAnsi="Wingdings" w:hint="default"/>
+        <w:sz w:val="20"/>
+      </w:rPr>
+    </w:lvl>
+    <w:lvl w:ilvl="3" w:tentative="1">
+      <w:start w:val="1"/>
+      <w:numFmt w:val="bullet"/>
+      <w:lvlText w:val=""/>
+      <w:lvlJc w:val="left"/>
+      <w:pPr>
+        <w:tabs>
+          <w:tab w:val="num" w:pos="2880"/>
+        </w:tabs>
+        <w:ind w:left="2880" w:hanging="360"/>
+      </w:pPr>
+      <w:rPr>
+        <w:rFonts w:ascii="Wingdings" w:hAnsi="Wingdings" w:hint="default"/>
+        <w:sz w:val="20"/>
+      </w:rPr>
+    </w:lvl>
+    <w:lvl w:ilvl="4" w:tentative="1">
+      <w:start w:val="1"/>
+      <w:numFmt w:val="bullet"/>
+      <w:lvlText w:val=""/>
+      <w:lvlJc w:val="left"/>
+      <w:pPr>
+        <w:tabs>
+          <w:tab w:val="num" w:pos="3600"/>
+        </w:tabs>
+        <w:ind w:left="3600" w:hanging="360"/>
+      </w:pPr>
+      <w:rPr>
+        <w:rFonts w:ascii="Wingdings" w:hAnsi="Wingdings" w:hint="default"/>
+        <w:sz w:val="20"/>
+      </w:rPr>
+    </w:lvl>
+    <w:lvl w:ilvl="5" w:tentative="1">
+      <w:start w:val="1"/>
+      <w:numFmt w:val="bullet"/>
+      <w:lvlText w:val=""/>
+      <w:lvlJc w:val="left"/>
+      <w:pPr>
+        <w:tabs>
+          <w:tab w:val="num" w:pos="4320"/>
+        </w:tabs>
+        <w:ind w:left="4320" w:hanging="360"/>
+      </w:pPr>
+      <w:rPr>
+        <w:rFonts w:ascii="Wingdings" w:hAnsi="Wingdings" w:hint="default"/>
+        <w:sz w:val="20"/>
+      </w:rPr>
+    </w:lvl>
+    <w:lvl w:ilvl="6" w:tentative="1">
+      <w:start w:val="1"/>
+      <w:numFmt w:val="bullet"/>
+      <w:lvlText w:val=""/>
+      <w:lvlJc w:val="left"/>
+      <w:pPr>
+        <w:tabs>
+          <w:tab w:val="num" w:pos="5040"/>
+        </w:tabs>
+        <w:ind w:left="5040" w:hanging="360"/>
+      </w:pPr>
+      <w:rPr>
+        <w:rFonts w:ascii="Wingdings" w:hAnsi="Wingdings" w:hint="default"/>
+        <w:sz w:val="20"/>
+      </w:rPr>
+    </w:lvl>
+    <w:lvl w:ilvl="7" w:tentative="1">
+      <w:start w:val="1"/>
+      <w:numFmt w:val="bullet"/>
+      <w:lvlText w:val=""/>
+      <w:lvlJc w:val="left"/>
+      <w:pPr>
+        <w:tabs>
+          <w:tab w:val="num" w:pos="5760"/>
+        </w:tabs>
+        <w:ind w:left="5760" w:hanging="360"/>
+      </w:pPr>
+      <w:rPr>
+        <w:rFonts w:ascii="Wingdings" w:hAnsi="Wingdings" w:hint="default"/>
+        <w:sz w:val="20"/>
+      </w:rPr>
+    </w:lvl>
+    <w:lvl w:ilvl="8" w:tentative="1">
+      <w:start w:val="1"/>
+      <w:numFmt w:val="bullet"/>
+      <w:lvlText w:val=""/>
+      <w:lvlJc w:val="left"/>
+      <w:pPr>
+        <w:tabs>
+          <w:tab w:val="num" w:pos="6480"/>
+        </w:tabs>
+        <w:ind w:left="6480" w:hanging="360"/>
+      </w:pPr>
+      <w:rPr>
+        <w:rFonts w:ascii="Wingdings" w:hAnsi="Wingdings" w:hint="default"/>
+        <w:sz w:val="20"/>
+      </w:rPr>
+    </w:lvl>
+  </w:abstractNum>
+  <w:abstractNum w:abstractNumId="4" w15:restartNumberingAfterBreak="0">
     <w:nsid w:val="290558F3"/>
     <w:multiLevelType w:val="hybridMultilevel"/>
     <w:tmpl w:val="A0624F04"/>
@@ -591,7 +1834,305 @@
       </w:pPr>
     </w:lvl>
   </w:abstractNum>
-  <w:abstractNum w:abstractNumId="1" w15:restartNumberingAfterBreak="0">
+  <w:abstractNum w:abstractNumId="5" w15:restartNumberingAfterBreak="0">
+    <w:nsid w:val="2F2F6CBE"/>
+    <w:multiLevelType w:val="multilevel"/>
+    <w:tmpl w:val="27B0E84A"/>
+    <w:lvl w:ilvl="0">
+      <w:start w:val="1"/>
+      <w:numFmt w:val="bullet"/>
+      <w:lvlText w:val=""/>
+      <w:lvlJc w:val="left"/>
+      <w:pPr>
+        <w:tabs>
+          <w:tab w:val="num" w:pos="720"/>
+        </w:tabs>
+        <w:ind w:left="720" w:hanging="360"/>
+      </w:pPr>
+      <w:rPr>
+        <w:rFonts w:ascii="Symbol" w:hAnsi="Symbol" w:hint="default"/>
+        <w:sz w:val="20"/>
+      </w:rPr>
+    </w:lvl>
+    <w:lvl w:ilvl="1" w:tentative="1">
+      <w:start w:val="1"/>
+      <w:numFmt w:val="bullet"/>
+      <w:lvlText w:val="o"/>
+      <w:lvlJc w:val="left"/>
+      <w:pPr>
+        <w:tabs>
+          <w:tab w:val="num" w:pos="1440"/>
+        </w:tabs>
+        <w:ind w:left="1440" w:hanging="360"/>
+      </w:pPr>
+      <w:rPr>
+        <w:rFonts w:ascii="Courier New" w:hAnsi="Courier New" w:hint="default"/>
+        <w:sz w:val="20"/>
+      </w:rPr>
+    </w:lvl>
+    <w:lvl w:ilvl="2" w:tentative="1">
+      <w:start w:val="1"/>
+      <w:numFmt w:val="bullet"/>
+      <w:lvlText w:val=""/>
+      <w:lvlJc w:val="left"/>
+      <w:pPr>
+        <w:tabs>
+          <w:tab w:val="num" w:pos="2160"/>
+        </w:tabs>
+        <w:ind w:left="2160" w:hanging="360"/>
+      </w:pPr>
+      <w:rPr>
+        <w:rFonts w:ascii="Wingdings" w:hAnsi="Wingdings" w:hint="default"/>
+        <w:sz w:val="20"/>
+      </w:rPr>
+    </w:lvl>
+    <w:lvl w:ilvl="3" w:tentative="1">
+      <w:start w:val="1"/>
+      <w:numFmt w:val="bullet"/>
+      <w:lvlText w:val=""/>
+      <w:lvlJc w:val="left"/>
+      <w:pPr>
+        <w:tabs>
+          <w:tab w:val="num" w:pos="2880"/>
+        </w:tabs>
+        <w:ind w:left="2880" w:hanging="360"/>
+      </w:pPr>
+      <w:rPr>
+        <w:rFonts w:ascii="Wingdings" w:hAnsi="Wingdings" w:hint="default"/>
+        <w:sz w:val="20"/>
+      </w:rPr>
+    </w:lvl>
+    <w:lvl w:ilvl="4" w:tentative="1">
+      <w:start w:val="1"/>
+      <w:numFmt w:val="bullet"/>
+      <w:lvlText w:val=""/>
+      <w:lvlJc w:val="left"/>
+      <w:pPr>
+        <w:tabs>
+          <w:tab w:val="num" w:pos="3600"/>
+        </w:tabs>
+        <w:ind w:left="3600" w:hanging="360"/>
+      </w:pPr>
+      <w:rPr>
+        <w:rFonts w:ascii="Wingdings" w:hAnsi="Wingdings" w:hint="default"/>
+        <w:sz w:val="20"/>
+      </w:rPr>
+    </w:lvl>
+    <w:lvl w:ilvl="5" w:tentative="1">
+      <w:start w:val="1"/>
+      <w:numFmt w:val="bullet"/>
+      <w:lvlText w:val=""/>
+      <w:lvlJc w:val="left"/>
+      <w:pPr>
+        <w:tabs>
+          <w:tab w:val="num" w:pos="4320"/>
+        </w:tabs>
+        <w:ind w:left="4320" w:hanging="360"/>
+      </w:pPr>
+      <w:rPr>
+        <w:rFonts w:ascii="Wingdings" w:hAnsi="Wingdings" w:hint="default"/>
+        <w:sz w:val="20"/>
+      </w:rPr>
+    </w:lvl>
+    <w:lvl w:ilvl="6" w:tentative="1">
+      <w:start w:val="1"/>
+      <w:numFmt w:val="bullet"/>
+      <w:lvlText w:val=""/>
+      <w:lvlJc w:val="left"/>
+      <w:pPr>
+        <w:tabs>
+          <w:tab w:val="num" w:pos="5040"/>
+        </w:tabs>
+        <w:ind w:left="5040" w:hanging="360"/>
+      </w:pPr>
+      <w:rPr>
+        <w:rFonts w:ascii="Wingdings" w:hAnsi="Wingdings" w:hint="default"/>
+        <w:sz w:val="20"/>
+      </w:rPr>
+    </w:lvl>
+    <w:lvl w:ilvl="7" w:tentative="1">
+      <w:start w:val="1"/>
+      <w:numFmt w:val="bullet"/>
+      <w:lvlText w:val=""/>
+      <w:lvlJc w:val="left"/>
+      <w:pPr>
+        <w:tabs>
+          <w:tab w:val="num" w:pos="5760"/>
+        </w:tabs>
+        <w:ind w:left="5760" w:hanging="360"/>
+      </w:pPr>
+      <w:rPr>
+        <w:rFonts w:ascii="Wingdings" w:hAnsi="Wingdings" w:hint="default"/>
+        <w:sz w:val="20"/>
+      </w:rPr>
+    </w:lvl>
+    <w:lvl w:ilvl="8" w:tentative="1">
+      <w:start w:val="1"/>
+      <w:numFmt w:val="bullet"/>
+      <w:lvlText w:val=""/>
+      <w:lvlJc w:val="left"/>
+      <w:pPr>
+        <w:tabs>
+          <w:tab w:val="num" w:pos="6480"/>
+        </w:tabs>
+        <w:ind w:left="6480" w:hanging="360"/>
+      </w:pPr>
+      <w:rPr>
+        <w:rFonts w:ascii="Wingdings" w:hAnsi="Wingdings" w:hint="default"/>
+        <w:sz w:val="20"/>
+      </w:rPr>
+    </w:lvl>
+  </w:abstractNum>
+  <w:abstractNum w:abstractNumId="6" w15:restartNumberingAfterBreak="0">
+    <w:nsid w:val="35070431"/>
+    <w:multiLevelType w:val="multilevel"/>
+    <w:tmpl w:val="F89C3450"/>
+    <w:lvl w:ilvl="0">
+      <w:start w:val="1"/>
+      <w:numFmt w:val="bullet"/>
+      <w:lvlText w:val=""/>
+      <w:lvlJc w:val="left"/>
+      <w:pPr>
+        <w:tabs>
+          <w:tab w:val="num" w:pos="720"/>
+        </w:tabs>
+        <w:ind w:left="720" w:hanging="360"/>
+      </w:pPr>
+      <w:rPr>
+        <w:rFonts w:ascii="Symbol" w:hAnsi="Symbol" w:hint="default"/>
+        <w:sz w:val="20"/>
+      </w:rPr>
+    </w:lvl>
+    <w:lvl w:ilvl="1" w:tentative="1">
+      <w:start w:val="1"/>
+      <w:numFmt w:val="bullet"/>
+      <w:lvlText w:val="o"/>
+      <w:lvlJc w:val="left"/>
+      <w:pPr>
+        <w:tabs>
+          <w:tab w:val="num" w:pos="1440"/>
+        </w:tabs>
+        <w:ind w:left="1440" w:hanging="360"/>
+      </w:pPr>
+      <w:rPr>
+        <w:rFonts w:ascii="Courier New" w:hAnsi="Courier New" w:hint="default"/>
+        <w:sz w:val="20"/>
+      </w:rPr>
+    </w:lvl>
+    <w:lvl w:ilvl="2" w:tentative="1">
+      <w:start w:val="1"/>
+      <w:numFmt w:val="bullet"/>
+      <w:lvlText w:val=""/>
+      <w:lvlJc w:val="left"/>
+      <w:pPr>
+        <w:tabs>
+          <w:tab w:val="num" w:pos="2160"/>
+        </w:tabs>
+        <w:ind w:left="2160" w:hanging="360"/>
+      </w:pPr>
+      <w:rPr>
+        <w:rFonts w:ascii="Wingdings" w:hAnsi="Wingdings" w:hint="default"/>
+        <w:sz w:val="20"/>
+      </w:rPr>
+    </w:lvl>
+    <w:lvl w:ilvl="3" w:tentative="1">
+      <w:start w:val="1"/>
+      <w:numFmt w:val="bullet"/>
+      <w:lvlText w:val=""/>
+      <w:lvlJc w:val="left"/>
+      <w:pPr>
+        <w:tabs>
+          <w:tab w:val="num" w:pos="2880"/>
+        </w:tabs>
+        <w:ind w:left="2880" w:hanging="360"/>
+      </w:pPr>
+      <w:rPr>
+        <w:rFonts w:ascii="Wingdings" w:hAnsi="Wingdings" w:hint="default"/>
+        <w:sz w:val="20"/>
+      </w:rPr>
+    </w:lvl>
+    <w:lvl w:ilvl="4" w:tentative="1">
+      <w:start w:val="1"/>
+      <w:numFmt w:val="bullet"/>
+      <w:lvlText w:val=""/>
+      <w:lvlJc w:val="left"/>
+      <w:pPr>
+        <w:tabs>
+          <w:tab w:val="num" w:pos="3600"/>
+        </w:tabs>
+        <w:ind w:left="3600" w:hanging="360"/>
+      </w:pPr>
+      <w:rPr>
+        <w:rFonts w:ascii="Wingdings" w:hAnsi="Wingdings" w:hint="default"/>
+        <w:sz w:val="20"/>
+      </w:rPr>
+    </w:lvl>
+    <w:lvl w:ilvl="5" w:tentative="1">
+      <w:start w:val="1"/>
+      <w:numFmt w:val="bullet"/>
+      <w:lvlText w:val=""/>
+      <w:lvlJc w:val="left"/>
+      <w:pPr>
+        <w:tabs>
+          <w:tab w:val="num" w:pos="4320"/>
+        </w:tabs>
+        <w:ind w:left="4320" w:hanging="360"/>
+      </w:pPr>
+      <w:rPr>
+        <w:rFonts w:ascii="Wingdings" w:hAnsi="Wingdings" w:hint="default"/>
+        <w:sz w:val="20"/>
+      </w:rPr>
+    </w:lvl>
+    <w:lvl w:ilvl="6" w:tentative="1">
+      <w:start w:val="1"/>
+      <w:numFmt w:val="bullet"/>
+      <w:lvlText w:val=""/>
+      <w:lvlJc w:val="left"/>
+      <w:pPr>
+        <w:tabs>
+          <w:tab w:val="num" w:pos="5040"/>
+        </w:tabs>
+        <w:ind w:left="5040" w:hanging="360"/>
+      </w:pPr>
+      <w:rPr>
+        <w:rFonts w:ascii="Wingdings" w:hAnsi="Wingdings" w:hint="default"/>
+        <w:sz w:val="20"/>
+      </w:rPr>
+    </w:lvl>
+    <w:lvl w:ilvl="7" w:tentative="1">
+      <w:start w:val="1"/>
+      <w:numFmt w:val="bullet"/>
+      <w:lvlText w:val=""/>
+      <w:lvlJc w:val="left"/>
+      <w:pPr>
+        <w:tabs>
+          <w:tab w:val="num" w:pos="5760"/>
+        </w:tabs>
+        <w:ind w:left="5760" w:hanging="360"/>
+      </w:pPr>
+      <w:rPr>
+        <w:rFonts w:ascii="Wingdings" w:hAnsi="Wingdings" w:hint="default"/>
+        <w:sz w:val="20"/>
+      </w:rPr>
+    </w:lvl>
+    <w:lvl w:ilvl="8" w:tentative="1">
+      <w:start w:val="1"/>
+      <w:numFmt w:val="bullet"/>
+      <w:lvlText w:val=""/>
+      <w:lvlJc w:val="left"/>
+      <w:pPr>
+        <w:tabs>
+          <w:tab w:val="num" w:pos="6480"/>
+        </w:tabs>
+        <w:ind w:left="6480" w:hanging="360"/>
+      </w:pPr>
+      <w:rPr>
+        <w:rFonts w:ascii="Wingdings" w:hAnsi="Wingdings" w:hint="default"/>
+        <w:sz w:val="20"/>
+      </w:rPr>
+    </w:lvl>
+  </w:abstractNum>
+  <w:abstractNum w:abstractNumId="7" w15:restartNumberingAfterBreak="0">
     <w:nsid w:val="3CA009E1"/>
     <w:multiLevelType w:val="hybridMultilevel"/>
     <w:tmpl w:val="EE8AAD96"/>
@@ -680,10 +2221,388 @@
       </w:pPr>
     </w:lvl>
   </w:abstractNum>
-  <w:abstractNum w:abstractNumId="2" w15:restartNumberingAfterBreak="0">
+  <w:abstractNum w:abstractNumId="8" w15:restartNumberingAfterBreak="0">
+    <w:nsid w:val="4CC153B7"/>
+    <w:multiLevelType w:val="multilevel"/>
+    <w:tmpl w:val="5E74F390"/>
+    <w:lvl w:ilvl="0">
+      <w:start w:val="1"/>
+      <w:numFmt w:val="decimal"/>
+      <w:lvlText w:val="%1."/>
+      <w:lvlJc w:val="left"/>
+      <w:pPr>
+        <w:tabs>
+          <w:tab w:val="num" w:pos="720"/>
+        </w:tabs>
+        <w:ind w:left="720" w:hanging="360"/>
+      </w:pPr>
+    </w:lvl>
+    <w:lvl w:ilvl="1">
+      <w:start w:val="1"/>
+      <w:numFmt w:val="bullet"/>
+      <w:lvlText w:val=""/>
+      <w:lvlJc w:val="left"/>
+      <w:pPr>
+        <w:tabs>
+          <w:tab w:val="num" w:pos="1440"/>
+        </w:tabs>
+        <w:ind w:left="1440" w:hanging="360"/>
+      </w:pPr>
+      <w:rPr>
+        <w:rFonts w:ascii="Symbol" w:hAnsi="Symbol" w:hint="default"/>
+        <w:sz w:val="20"/>
+      </w:rPr>
+    </w:lvl>
+    <w:lvl w:ilvl="2">
+      <w:numFmt w:val="bullet"/>
+      <w:lvlText w:val="-"/>
+      <w:lvlJc w:val="left"/>
+      <w:pPr>
+        <w:ind w:left="2160" w:hanging="360"/>
+      </w:pPr>
+      <w:rPr>
+        <w:rFonts w:ascii="Calibri" w:eastAsiaTheme="minorHAnsi" w:hAnsi="Calibri" w:cs="Calibri" w:hint="default"/>
+      </w:rPr>
+    </w:lvl>
+    <w:lvl w:ilvl="3" w:tentative="1">
+      <w:start w:val="1"/>
+      <w:numFmt w:val="decimal"/>
+      <w:lvlText w:val="%4."/>
+      <w:lvlJc w:val="left"/>
+      <w:pPr>
+        <w:tabs>
+          <w:tab w:val="num" w:pos="2880"/>
+        </w:tabs>
+        <w:ind w:left="2880" w:hanging="360"/>
+      </w:pPr>
+    </w:lvl>
+    <w:lvl w:ilvl="4" w:tentative="1">
+      <w:start w:val="1"/>
+      <w:numFmt w:val="decimal"/>
+      <w:lvlText w:val="%5."/>
+      <w:lvlJc w:val="left"/>
+      <w:pPr>
+        <w:tabs>
+          <w:tab w:val="num" w:pos="3600"/>
+        </w:tabs>
+        <w:ind w:left="3600" w:hanging="360"/>
+      </w:pPr>
+    </w:lvl>
+    <w:lvl w:ilvl="5" w:tentative="1">
+      <w:start w:val="1"/>
+      <w:numFmt w:val="decimal"/>
+      <w:lvlText w:val="%6."/>
+      <w:lvlJc w:val="left"/>
+      <w:pPr>
+        <w:tabs>
+          <w:tab w:val="num" w:pos="4320"/>
+        </w:tabs>
+        <w:ind w:left="4320" w:hanging="360"/>
+      </w:pPr>
+    </w:lvl>
+    <w:lvl w:ilvl="6" w:tentative="1">
+      <w:start w:val="1"/>
+      <w:numFmt w:val="decimal"/>
+      <w:lvlText w:val="%7."/>
+      <w:lvlJc w:val="left"/>
+      <w:pPr>
+        <w:tabs>
+          <w:tab w:val="num" w:pos="5040"/>
+        </w:tabs>
+        <w:ind w:left="5040" w:hanging="360"/>
+      </w:pPr>
+    </w:lvl>
+    <w:lvl w:ilvl="7" w:tentative="1">
+      <w:start w:val="1"/>
+      <w:numFmt w:val="decimal"/>
+      <w:lvlText w:val="%8."/>
+      <w:lvlJc w:val="left"/>
+      <w:pPr>
+        <w:tabs>
+          <w:tab w:val="num" w:pos="5760"/>
+        </w:tabs>
+        <w:ind w:left="5760" w:hanging="360"/>
+      </w:pPr>
+    </w:lvl>
+    <w:lvl w:ilvl="8" w:tentative="1">
+      <w:start w:val="1"/>
+      <w:numFmt w:val="decimal"/>
+      <w:lvlText w:val="%9."/>
+      <w:lvlJc w:val="left"/>
+      <w:pPr>
+        <w:tabs>
+          <w:tab w:val="num" w:pos="6480"/>
+        </w:tabs>
+        <w:ind w:left="6480" w:hanging="360"/>
+      </w:pPr>
+    </w:lvl>
+  </w:abstractNum>
+  <w:abstractNum w:abstractNumId="9" w15:restartNumberingAfterBreak="0">
+    <w:nsid w:val="4FBA56F6"/>
+    <w:multiLevelType w:val="multilevel"/>
+    <w:tmpl w:val="A3A6A742"/>
+    <w:lvl w:ilvl="0">
+      <w:start w:val="1"/>
+      <w:numFmt w:val="bullet"/>
+      <w:lvlText w:val=""/>
+      <w:lvlJc w:val="left"/>
+      <w:pPr>
+        <w:tabs>
+          <w:tab w:val="num" w:pos="720"/>
+        </w:tabs>
+        <w:ind w:left="720" w:hanging="360"/>
+      </w:pPr>
+      <w:rPr>
+        <w:rFonts w:ascii="Symbol" w:hAnsi="Symbol" w:hint="default"/>
+        <w:sz w:val="20"/>
+      </w:rPr>
+    </w:lvl>
+    <w:lvl w:ilvl="1" w:tentative="1">
+      <w:start w:val="1"/>
+      <w:numFmt w:val="bullet"/>
+      <w:lvlText w:val="o"/>
+      <w:lvlJc w:val="left"/>
+      <w:pPr>
+        <w:tabs>
+          <w:tab w:val="num" w:pos="1440"/>
+        </w:tabs>
+        <w:ind w:left="1440" w:hanging="360"/>
+      </w:pPr>
+      <w:rPr>
+        <w:rFonts w:ascii="Courier New" w:hAnsi="Courier New" w:hint="default"/>
+        <w:sz w:val="20"/>
+      </w:rPr>
+    </w:lvl>
+    <w:lvl w:ilvl="2" w:tentative="1">
+      <w:start w:val="1"/>
+      <w:numFmt w:val="bullet"/>
+      <w:lvlText w:val=""/>
+      <w:lvlJc w:val="left"/>
+      <w:pPr>
+        <w:tabs>
+          <w:tab w:val="num" w:pos="2160"/>
+        </w:tabs>
+        <w:ind w:left="2160" w:hanging="360"/>
+      </w:pPr>
+      <w:rPr>
+        <w:rFonts w:ascii="Wingdings" w:hAnsi="Wingdings" w:hint="default"/>
+        <w:sz w:val="20"/>
+      </w:rPr>
+    </w:lvl>
+    <w:lvl w:ilvl="3" w:tentative="1">
+      <w:start w:val="1"/>
+      <w:numFmt w:val="bullet"/>
+      <w:lvlText w:val=""/>
+      <w:lvlJc w:val="left"/>
+      <w:pPr>
+        <w:tabs>
+          <w:tab w:val="num" w:pos="2880"/>
+        </w:tabs>
+        <w:ind w:left="2880" w:hanging="360"/>
+      </w:pPr>
+      <w:rPr>
+        <w:rFonts w:ascii="Wingdings" w:hAnsi="Wingdings" w:hint="default"/>
+        <w:sz w:val="20"/>
+      </w:rPr>
+    </w:lvl>
+    <w:lvl w:ilvl="4" w:tentative="1">
+      <w:start w:val="1"/>
+      <w:numFmt w:val="bullet"/>
+      <w:lvlText w:val=""/>
+      <w:lvlJc w:val="left"/>
+      <w:pPr>
+        <w:tabs>
+          <w:tab w:val="num" w:pos="3600"/>
+        </w:tabs>
+        <w:ind w:left="3600" w:hanging="360"/>
+      </w:pPr>
+      <w:rPr>
+        <w:rFonts w:ascii="Wingdings" w:hAnsi="Wingdings" w:hint="default"/>
+        <w:sz w:val="20"/>
+      </w:rPr>
+    </w:lvl>
+    <w:lvl w:ilvl="5" w:tentative="1">
+      <w:start w:val="1"/>
+      <w:numFmt w:val="bullet"/>
+      <w:lvlText w:val=""/>
+      <w:lvlJc w:val="left"/>
+      <w:pPr>
+        <w:tabs>
+          <w:tab w:val="num" w:pos="4320"/>
+        </w:tabs>
+        <w:ind w:left="4320" w:hanging="360"/>
+      </w:pPr>
+      <w:rPr>
+        <w:rFonts w:ascii="Wingdings" w:hAnsi="Wingdings" w:hint="default"/>
+        <w:sz w:val="20"/>
+      </w:rPr>
+    </w:lvl>
+    <w:lvl w:ilvl="6" w:tentative="1">
+      <w:start w:val="1"/>
+      <w:numFmt w:val="bullet"/>
+      <w:lvlText w:val=""/>
+      <w:lvlJc w:val="left"/>
+      <w:pPr>
+        <w:tabs>
+          <w:tab w:val="num" w:pos="5040"/>
+        </w:tabs>
+        <w:ind w:left="5040" w:hanging="360"/>
+      </w:pPr>
+      <w:rPr>
+        <w:rFonts w:ascii="Wingdings" w:hAnsi="Wingdings" w:hint="default"/>
+        <w:sz w:val="20"/>
+      </w:rPr>
+    </w:lvl>
+    <w:lvl w:ilvl="7" w:tentative="1">
+      <w:start w:val="1"/>
+      <w:numFmt w:val="bullet"/>
+      <w:lvlText w:val=""/>
+      <w:lvlJc w:val="left"/>
+      <w:pPr>
+        <w:tabs>
+          <w:tab w:val="num" w:pos="5760"/>
+        </w:tabs>
+        <w:ind w:left="5760" w:hanging="360"/>
+      </w:pPr>
+      <w:rPr>
+        <w:rFonts w:ascii="Wingdings" w:hAnsi="Wingdings" w:hint="default"/>
+        <w:sz w:val="20"/>
+      </w:rPr>
+    </w:lvl>
+    <w:lvl w:ilvl="8" w:tentative="1">
+      <w:start w:val="1"/>
+      <w:numFmt w:val="bullet"/>
+      <w:lvlText w:val=""/>
+      <w:lvlJc w:val="left"/>
+      <w:pPr>
+        <w:tabs>
+          <w:tab w:val="num" w:pos="6480"/>
+        </w:tabs>
+        <w:ind w:left="6480" w:hanging="360"/>
+      </w:pPr>
+      <w:rPr>
+        <w:rFonts w:ascii="Wingdings" w:hAnsi="Wingdings" w:hint="default"/>
+        <w:sz w:val="20"/>
+      </w:rPr>
+    </w:lvl>
+  </w:abstractNum>
+  <w:abstractNum w:abstractNumId="10" w15:restartNumberingAfterBreak="0">
+    <w:nsid w:val="50C671C9"/>
+    <w:multiLevelType w:val="multilevel"/>
+    <w:tmpl w:val="D30E4568"/>
+    <w:lvl w:ilvl="0">
+      <w:start w:val="1"/>
+      <w:numFmt w:val="decimal"/>
+      <w:lvlText w:val="%1."/>
+      <w:lvlJc w:val="left"/>
+      <w:pPr>
+        <w:tabs>
+          <w:tab w:val="num" w:pos="720"/>
+        </w:tabs>
+        <w:ind w:left="720" w:hanging="360"/>
+      </w:pPr>
+    </w:lvl>
+    <w:lvl w:ilvl="1" w:tentative="1">
+      <w:start w:val="1"/>
+      <w:numFmt w:val="decimal"/>
+      <w:lvlText w:val="%2."/>
+      <w:lvlJc w:val="left"/>
+      <w:pPr>
+        <w:tabs>
+          <w:tab w:val="num" w:pos="1440"/>
+        </w:tabs>
+        <w:ind w:left="1440" w:hanging="360"/>
+      </w:pPr>
+    </w:lvl>
+    <w:lvl w:ilvl="2" w:tentative="1">
+      <w:start w:val="1"/>
+      <w:numFmt w:val="decimal"/>
+      <w:lvlText w:val="%3."/>
+      <w:lvlJc w:val="left"/>
+      <w:pPr>
+        <w:tabs>
+          <w:tab w:val="num" w:pos="2160"/>
+        </w:tabs>
+        <w:ind w:left="2160" w:hanging="360"/>
+      </w:pPr>
+    </w:lvl>
+    <w:lvl w:ilvl="3" w:tentative="1">
+      <w:start w:val="1"/>
+      <w:numFmt w:val="decimal"/>
+      <w:lvlText w:val="%4."/>
+      <w:lvlJc w:val="left"/>
+      <w:pPr>
+        <w:tabs>
+          <w:tab w:val="num" w:pos="2880"/>
+        </w:tabs>
+        <w:ind w:left="2880" w:hanging="360"/>
+      </w:pPr>
+    </w:lvl>
+    <w:lvl w:ilvl="4" w:tentative="1">
+      <w:start w:val="1"/>
+      <w:numFmt w:val="decimal"/>
+      <w:lvlText w:val="%5."/>
+      <w:lvlJc w:val="left"/>
+      <w:pPr>
+        <w:tabs>
+          <w:tab w:val="num" w:pos="3600"/>
+        </w:tabs>
+        <w:ind w:left="3600" w:hanging="360"/>
+      </w:pPr>
+    </w:lvl>
+    <w:lvl w:ilvl="5" w:tentative="1">
+      <w:start w:val="1"/>
+      <w:numFmt w:val="decimal"/>
+      <w:lvlText w:val="%6."/>
+      <w:lvlJc w:val="left"/>
+      <w:pPr>
+        <w:tabs>
+          <w:tab w:val="num" w:pos="4320"/>
+        </w:tabs>
+        <w:ind w:left="4320" w:hanging="360"/>
+      </w:pPr>
+    </w:lvl>
+    <w:lvl w:ilvl="6" w:tentative="1">
+      <w:start w:val="1"/>
+      <w:numFmt w:val="decimal"/>
+      <w:lvlText w:val="%7."/>
+      <w:lvlJc w:val="left"/>
+      <w:pPr>
+        <w:tabs>
+          <w:tab w:val="num" w:pos="5040"/>
+        </w:tabs>
+        <w:ind w:left="5040" w:hanging="360"/>
+      </w:pPr>
+    </w:lvl>
+    <w:lvl w:ilvl="7" w:tentative="1">
+      <w:start w:val="1"/>
+      <w:numFmt w:val="decimal"/>
+      <w:lvlText w:val="%8."/>
+      <w:lvlJc w:val="left"/>
+      <w:pPr>
+        <w:tabs>
+          <w:tab w:val="num" w:pos="5760"/>
+        </w:tabs>
+        <w:ind w:left="5760" w:hanging="360"/>
+      </w:pPr>
+    </w:lvl>
+    <w:lvl w:ilvl="8" w:tentative="1">
+      <w:start w:val="1"/>
+      <w:numFmt w:val="decimal"/>
+      <w:lvlText w:val="%9."/>
+      <w:lvlJc w:val="left"/>
+      <w:pPr>
+        <w:tabs>
+          <w:tab w:val="num" w:pos="6480"/>
+        </w:tabs>
+        <w:ind w:left="6480" w:hanging="360"/>
+      </w:pPr>
+    </w:lvl>
+  </w:abstractNum>
+  <w:abstractNum w:abstractNumId="11" w15:restartNumberingAfterBreak="0">
     <w:nsid w:val="575C228F"/>
     <w:multiLevelType w:val="multilevel"/>
-    <w:tmpl w:val="F6BAF076"/>
+    <w:tmpl w:val="5E74F390"/>
     <w:lvl w:ilvl="0">
       <w:start w:val="1"/>
       <w:numFmt w:val="decimal"/>
@@ -712,17 +2631,16 @@
         <w:sz w:val="20"/>
       </w:rPr>
     </w:lvl>
-    <w:lvl w:ilvl="2" w:tentative="1">
-      <w:start w:val="1"/>
-      <w:numFmt w:val="decimal"/>
-      <w:lvlText w:val="%3."/>
-      <w:lvlJc w:val="left"/>
-      <w:pPr>
-        <w:tabs>
-          <w:tab w:val="num" w:pos="2160"/>
-        </w:tabs>
+    <w:lvl w:ilvl="2">
+      <w:numFmt w:val="bullet"/>
+      <w:lvlText w:val="-"/>
+      <w:lvlJc w:val="left"/>
+      <w:pPr>
         <w:ind w:left="2160" w:hanging="360"/>
       </w:pPr>
+      <w:rPr>
+        <w:rFonts w:ascii="Calibri" w:eastAsiaTheme="minorHAnsi" w:hAnsi="Calibri" w:cs="Calibri" w:hint="default"/>
+      </w:rPr>
     </w:lvl>
     <w:lvl w:ilvl="3" w:tentative="1">
       <w:start w:val="1"/>
@@ -797,14 +2715,160 @@
       </w:pPr>
     </w:lvl>
   </w:abstractNum>
+  <w:abstractNum w:abstractNumId="12" w15:restartNumberingAfterBreak="0">
+    <w:nsid w:val="5F56315E"/>
+    <w:multiLevelType w:val="multilevel"/>
+    <w:tmpl w:val="5E74F390"/>
+    <w:lvl w:ilvl="0">
+      <w:start w:val="1"/>
+      <w:numFmt w:val="decimal"/>
+      <w:lvlText w:val="%1."/>
+      <w:lvlJc w:val="left"/>
+      <w:pPr>
+        <w:tabs>
+          <w:tab w:val="num" w:pos="720"/>
+        </w:tabs>
+        <w:ind w:left="720" w:hanging="360"/>
+      </w:pPr>
+    </w:lvl>
+    <w:lvl w:ilvl="1">
+      <w:start w:val="1"/>
+      <w:numFmt w:val="bullet"/>
+      <w:lvlText w:val=""/>
+      <w:lvlJc w:val="left"/>
+      <w:pPr>
+        <w:tabs>
+          <w:tab w:val="num" w:pos="1440"/>
+        </w:tabs>
+        <w:ind w:left="1440" w:hanging="360"/>
+      </w:pPr>
+      <w:rPr>
+        <w:rFonts w:ascii="Symbol" w:hAnsi="Symbol" w:hint="default"/>
+        <w:sz w:val="20"/>
+      </w:rPr>
+    </w:lvl>
+    <w:lvl w:ilvl="2">
+      <w:numFmt w:val="bullet"/>
+      <w:lvlText w:val="-"/>
+      <w:lvlJc w:val="left"/>
+      <w:pPr>
+        <w:ind w:left="2160" w:hanging="360"/>
+      </w:pPr>
+      <w:rPr>
+        <w:rFonts w:ascii="Calibri" w:eastAsiaTheme="minorHAnsi" w:hAnsi="Calibri" w:cs="Calibri" w:hint="default"/>
+      </w:rPr>
+    </w:lvl>
+    <w:lvl w:ilvl="3" w:tentative="1">
+      <w:start w:val="1"/>
+      <w:numFmt w:val="decimal"/>
+      <w:lvlText w:val="%4."/>
+      <w:lvlJc w:val="left"/>
+      <w:pPr>
+        <w:tabs>
+          <w:tab w:val="num" w:pos="2880"/>
+        </w:tabs>
+        <w:ind w:left="2880" w:hanging="360"/>
+      </w:pPr>
+    </w:lvl>
+    <w:lvl w:ilvl="4" w:tentative="1">
+      <w:start w:val="1"/>
+      <w:numFmt w:val="decimal"/>
+      <w:lvlText w:val="%5."/>
+      <w:lvlJc w:val="left"/>
+      <w:pPr>
+        <w:tabs>
+          <w:tab w:val="num" w:pos="3600"/>
+        </w:tabs>
+        <w:ind w:left="3600" w:hanging="360"/>
+      </w:pPr>
+    </w:lvl>
+    <w:lvl w:ilvl="5" w:tentative="1">
+      <w:start w:val="1"/>
+      <w:numFmt w:val="decimal"/>
+      <w:lvlText w:val="%6."/>
+      <w:lvlJc w:val="left"/>
+      <w:pPr>
+        <w:tabs>
+          <w:tab w:val="num" w:pos="4320"/>
+        </w:tabs>
+        <w:ind w:left="4320" w:hanging="360"/>
+      </w:pPr>
+    </w:lvl>
+    <w:lvl w:ilvl="6" w:tentative="1">
+      <w:start w:val="1"/>
+      <w:numFmt w:val="decimal"/>
+      <w:lvlText w:val="%7."/>
+      <w:lvlJc w:val="left"/>
+      <w:pPr>
+        <w:tabs>
+          <w:tab w:val="num" w:pos="5040"/>
+        </w:tabs>
+        <w:ind w:left="5040" w:hanging="360"/>
+      </w:pPr>
+    </w:lvl>
+    <w:lvl w:ilvl="7" w:tentative="1">
+      <w:start w:val="1"/>
+      <w:numFmt w:val="decimal"/>
+      <w:lvlText w:val="%8."/>
+      <w:lvlJc w:val="left"/>
+      <w:pPr>
+        <w:tabs>
+          <w:tab w:val="num" w:pos="5760"/>
+        </w:tabs>
+        <w:ind w:left="5760" w:hanging="360"/>
+      </w:pPr>
+    </w:lvl>
+    <w:lvl w:ilvl="8" w:tentative="1">
+      <w:start w:val="1"/>
+      <w:numFmt w:val="decimal"/>
+      <w:lvlText w:val="%9."/>
+      <w:lvlJc w:val="left"/>
+      <w:pPr>
+        <w:tabs>
+          <w:tab w:val="num" w:pos="6480"/>
+        </w:tabs>
+        <w:ind w:left="6480" w:hanging="360"/>
+      </w:pPr>
+    </w:lvl>
+  </w:abstractNum>
   <w:num w:numId="1" w16cid:durableId="1075468434">
+    <w:abstractNumId w:val="11"/>
+  </w:num>
+  <w:num w:numId="2" w16cid:durableId="1056780349">
+    <w:abstractNumId w:val="4"/>
+  </w:num>
+  <w:num w:numId="3" w16cid:durableId="1358190113">
+    <w:abstractNumId w:val="7"/>
+  </w:num>
+  <w:num w:numId="4" w16cid:durableId="1597404423">
+    <w:abstractNumId w:val="8"/>
+  </w:num>
+  <w:num w:numId="5" w16cid:durableId="354498532">
+    <w:abstractNumId w:val="12"/>
+  </w:num>
+  <w:num w:numId="6" w16cid:durableId="2094089140">
+    <w:abstractNumId w:val="5"/>
+  </w:num>
+  <w:num w:numId="7" w16cid:durableId="753208336">
+    <w:abstractNumId w:val="3"/>
+  </w:num>
+  <w:num w:numId="8" w16cid:durableId="659969228">
+    <w:abstractNumId w:val="0"/>
+  </w:num>
+  <w:num w:numId="9" w16cid:durableId="556863820">
+    <w:abstractNumId w:val="9"/>
+  </w:num>
+  <w:num w:numId="10" w16cid:durableId="398673650">
+    <w:abstractNumId w:val="6"/>
+  </w:num>
+  <w:num w:numId="11" w16cid:durableId="921329009">
+    <w:abstractNumId w:val="1"/>
+  </w:num>
+  <w:num w:numId="12" w16cid:durableId="355231587">
     <w:abstractNumId w:val="2"/>
   </w:num>
-  <w:num w:numId="2" w16cid:durableId="1056780349">
-    <w:abstractNumId w:val="0"/>
-  </w:num>
-  <w:num w:numId="3" w16cid:durableId="1358190113">
-    <w:abstractNumId w:val="1"/>
+  <w:num w:numId="13" w16cid:durableId="478378446">
+    <w:abstractNumId w:val="10"/>
   </w:num>
 </w:numbering>
 </file>
@@ -1209,6 +3273,7 @@
   <w:style w:type="paragraph" w:default="1" w:styleId="Normal">
     <w:name w:val="Normal"/>
     <w:qFormat/>
+    <w:rsid w:val="000652A9"/>
   </w:style>
   <w:style w:type="paragraph" w:styleId="Ttulo1">
     <w:name w:val="heading 1"/>
@@ -2021,4 +4086,16 @@
     </a:ext>
   </a:extLst>
 </a:theme>
+</file>
+
+<file path=customXml/item1.xml><?xml version="1.0" encoding="utf-8"?>
+<b:Sources xmlns:b="http://schemas.openxmlformats.org/officeDocument/2006/bibliography" xmlns="http://schemas.openxmlformats.org/officeDocument/2006/bibliography" SelectedStyle="\APASixthEditionOfficeOnline.xsl" StyleName="APA" Version="6"/>
+</file>
+
+<file path=customXml/itemProps1.xml><?xml version="1.0" encoding="utf-8"?>
+<ds:datastoreItem xmlns:ds="http://schemas.openxmlformats.org/officeDocument/2006/customXml" ds:itemID="{AA5D309D-5051-469A-B68C-564D9A6F7EE8}">
+  <ds:schemaRefs>
+    <ds:schemaRef ds:uri="http://schemas.openxmlformats.org/officeDocument/2006/bibliography"/>
+  </ds:schemaRefs>
+</ds:datastoreItem>
 </file>
</xml_diff>